<commit_message>
# Пн 21 авг 2023 02:30:13 MSK
</commit_message>
<xml_diff>
--- a/.content/words.docx
+++ b/.content/words.docx
@@ -386,6 +386,412 @@
           <w:rtl w:val="0"/>
         </w:rPr>
         <w:t xml:space="preserve">13 Aug 2023 </w:t>
+      </w:r>
+      <w:r>
+        <w:pict>
+          <v:rect style="width:0.0pt;height:1.5pt" o:hr="t" o:hrstd="t" o:hralign="center" fillcolor="#A0A0A0" stroked="f"/>
+        </w:pict>
+      </w:r>
+      <w:r>
+        <w:rPr>
+          <w:rtl w:val="0"/>
+        </w:rPr>
+      </w:r>
+    </w:p>
+    <w:p>
+      <w:pPr>
+        <w:rPr/>
+      </w:pPr>
+      <w:r>
+        <w:rPr>
+          <w:rtl w:val="0"/>
+        </w:rPr>
+      </w:r>
+    </w:p>
+    <w:p>
+      <w:pPr>
+        <w:rPr/>
+      </w:pPr>
+      <w:r>
+        <w:rPr>
+          <w:rtl w:val="0"/>
+        </w:rPr>
+        <w:t xml:space="preserve">Самовлюбленные глаза</w:t>
+      </w:r>
+    </w:p>
+    <w:p>
+      <w:pPr>
+        <w:rPr/>
+      </w:pPr>
+      <w:r>
+        <w:rPr>
+          <w:rtl w:val="0"/>
+        </w:rPr>
+        <w:t xml:space="preserve">Я вижу, вижу, вижу, вижу...</w:t>
+      </w:r>
+    </w:p>
+    <w:p>
+      <w:pPr>
+        <w:rPr/>
+      </w:pPr>
+      <w:r>
+        <w:rPr>
+          <w:rtl w:val="0"/>
+        </w:rPr>
+        <w:t xml:space="preserve">И запах тела твоего</w:t>
+      </w:r>
+    </w:p>
+    <w:p>
+      <w:pPr>
+        <w:rPr/>
+      </w:pPr>
+      <w:r>
+        <w:rPr>
+          <w:rtl w:val="0"/>
+        </w:rPr>
+        <w:t xml:space="preserve">Как же его я ненавижу...</w:t>
+      </w:r>
+    </w:p>
+    <w:p>
+      <w:pPr>
+        <w:rPr/>
+      </w:pPr>
+      <w:r>
+        <w:rPr>
+          <w:rtl w:val="0"/>
+        </w:rPr>
+        <w:t xml:space="preserve">Противный</w:t>
+      </w:r>
+    </w:p>
+    <w:p>
+      <w:pPr>
+        <w:rPr/>
+      </w:pPr>
+      <w:r>
+        <w:rPr>
+          <w:rtl w:val="0"/>
+        </w:rPr>
+        <w:t xml:space="preserve">Гадкий</w:t>
+      </w:r>
+    </w:p>
+    <w:p>
+      <w:pPr>
+        <w:rPr/>
+      </w:pPr>
+      <w:r>
+        <w:rPr>
+          <w:rtl w:val="0"/>
+        </w:rPr>
+        <w:t xml:space="preserve">Голос твой</w:t>
+      </w:r>
+    </w:p>
+    <w:p>
+      <w:pPr>
+        <w:rPr/>
+      </w:pPr>
+      <w:r>
+        <w:rPr>
+          <w:rtl w:val="0"/>
+        </w:rPr>
+        <w:t xml:space="preserve">Фальшивых звуков твоих ноты</w:t>
+      </w:r>
+    </w:p>
+    <w:p>
+      <w:pPr>
+        <w:rPr/>
+      </w:pPr>
+      <w:r>
+        <w:rPr>
+          <w:rtl w:val="0"/>
+        </w:rPr>
+        <w:t xml:space="preserve">Как же могла я жить с тобой?</w:t>
+      </w:r>
+    </w:p>
+    <w:p>
+      <w:pPr>
+        <w:rPr/>
+      </w:pPr>
+      <w:r>
+        <w:rPr>
+          <w:rtl w:val="0"/>
+        </w:rPr>
+        <w:t xml:space="preserve">Те дни с тобою как болото...</w:t>
+      </w:r>
+    </w:p>
+    <w:p>
+      <w:pPr>
+        <w:rPr/>
+      </w:pPr>
+      <w:r>
+        <w:rPr>
+          <w:rtl w:val="0"/>
+        </w:rPr>
+        <w:t xml:space="preserve">С моих дней сняли чистоту</w:t>
+      </w:r>
+    </w:p>
+    <w:p>
+      <w:pPr>
+        <w:rPr/>
+      </w:pPr>
+      <w:r>
+        <w:rPr>
+          <w:rtl w:val="0"/>
+        </w:rPr>
+        <w:t xml:space="preserve">Их засосало</w:t>
+      </w:r>
+    </w:p>
+    <w:p>
+      <w:pPr>
+        <w:rPr/>
+      </w:pPr>
+      <w:r>
+        <w:rPr>
+          <w:rtl w:val="0"/>
+        </w:rPr>
+        <w:t xml:space="preserve">Бурой жижей</w:t>
+      </w:r>
+    </w:p>
+    <w:p>
+      <w:pPr>
+        <w:rPr/>
+      </w:pPr>
+      <w:r>
+        <w:rPr>
+          <w:rtl w:val="0"/>
+        </w:rPr>
+        <w:t xml:space="preserve">И я их тратила на что?</w:t>
+      </w:r>
+    </w:p>
+    <w:p>
+      <w:pPr>
+        <w:rPr/>
+      </w:pPr>
+      <w:r>
+        <w:rPr>
+          <w:rtl w:val="0"/>
+        </w:rPr>
+        <w:t xml:space="preserve">Как же тебя я ненавижу!</w:t>
+      </w:r>
+    </w:p>
+    <w:p>
+      <w:pPr>
+        <w:rPr/>
+      </w:pPr>
+      <w:r>
+        <w:rPr>
+          <w:rtl w:val="0"/>
+        </w:rPr>
+        <w:t xml:space="preserve">За то, что был ты мой герой</w:t>
+      </w:r>
+    </w:p>
+    <w:p>
+      <w:pPr>
+        <w:rPr/>
+      </w:pPr>
+      <w:r>
+        <w:rPr>
+          <w:rtl w:val="0"/>
+        </w:rPr>
+        <w:t xml:space="preserve">Любовь мне обещал до гроба</w:t>
+      </w:r>
+    </w:p>
+    <w:p>
+      <w:pPr>
+        <w:rPr/>
+      </w:pPr>
+      <w:r>
+        <w:rPr>
+          <w:rtl w:val="0"/>
+        </w:rPr>
+        <w:t xml:space="preserve">И той другой оставил боль</w:t>
+      </w:r>
+    </w:p>
+    <w:p>
+      <w:pPr>
+        <w:rPr/>
+      </w:pPr>
+      <w:r>
+        <w:rPr>
+          <w:rtl w:val="0"/>
+        </w:rPr>
+        <w:t xml:space="preserve">И мне вы ненавистны оба</w:t>
+      </w:r>
+    </w:p>
+    <w:p>
+      <w:pPr>
+        <w:rPr/>
+      </w:pPr>
+      <w:r>
+        <w:rPr>
+          <w:rtl w:val="0"/>
+        </w:rPr>
+        <w:t xml:space="preserve">Но с той другою</w:t>
+      </w:r>
+    </w:p>
+    <w:p>
+      <w:pPr>
+        <w:rPr/>
+      </w:pPr>
+      <w:r>
+        <w:rPr>
+          <w:rtl w:val="0"/>
+        </w:rPr>
+        <w:t xml:space="preserve">Мы одно</w:t>
+      </w:r>
+    </w:p>
+    <w:p>
+      <w:pPr>
+        <w:rPr/>
+      </w:pPr>
+      <w:r>
+        <w:rPr>
+          <w:rtl w:val="0"/>
+        </w:rPr>
+        <w:t xml:space="preserve">Единое живое племя</w:t>
+      </w:r>
+    </w:p>
+    <w:p>
+      <w:pPr>
+        <w:rPr/>
+      </w:pPr>
+      <w:r>
+        <w:rPr>
+          <w:rtl w:val="0"/>
+        </w:rPr>
+        <w:t xml:space="preserve">Мы можем то</w:t>
+      </w:r>
+    </w:p>
+    <w:p>
+      <w:pPr>
+        <w:rPr/>
+      </w:pPr>
+      <w:r>
+        <w:rPr>
+          <w:rtl w:val="0"/>
+        </w:rPr>
+        <w:t xml:space="preserve">Что никогда!</w:t>
+      </w:r>
+    </w:p>
+    <w:p>
+      <w:pPr>
+        <w:rPr/>
+      </w:pPr>
+      <w:r>
+        <w:rPr>
+          <w:rtl w:val="0"/>
+        </w:rPr>
+        <w:t xml:space="preserve">Не может сделать твое семя</w:t>
+      </w:r>
+    </w:p>
+    <w:p>
+      <w:pPr>
+        <w:rPr/>
+      </w:pPr>
+      <w:r>
+        <w:rPr>
+          <w:rtl w:val="0"/>
+        </w:rPr>
+        <w:t xml:space="preserve">Будь прокляты твои глаза</w:t>
+      </w:r>
+    </w:p>
+    <w:p>
+      <w:pPr>
+        <w:rPr/>
+      </w:pPr>
+      <w:r>
+        <w:rPr>
+          <w:rtl w:val="0"/>
+        </w:rPr>
+        <w:t xml:space="preserve">Линялых губ твоих растяжка</w:t>
+      </w:r>
+    </w:p>
+    <w:p>
+      <w:pPr>
+        <w:rPr/>
+      </w:pPr>
+      <w:r>
+        <w:rPr>
+          <w:rtl w:val="0"/>
+        </w:rPr>
+        <w:t xml:space="preserve">Ты не достоин моих слез</w:t>
+      </w:r>
+    </w:p>
+    <w:p>
+      <w:pPr>
+        <w:rPr/>
+      </w:pPr>
+      <w:r>
+        <w:rPr>
+          <w:rtl w:val="0"/>
+        </w:rPr>
+        <w:t xml:space="preserve">И грез, и вздохов моих тяжких</w:t>
+      </w:r>
+    </w:p>
+    <w:p>
+      <w:pPr>
+        <w:rPr/>
+      </w:pPr>
+      <w:r>
+        <w:rPr>
+          <w:rtl w:val="0"/>
+        </w:rPr>
+        <w:t xml:space="preserve">Иди туда откуда шел!</w:t>
+      </w:r>
+    </w:p>
+    <w:p>
+      <w:pPr>
+        <w:rPr/>
+      </w:pPr>
+      <w:r>
+        <w:rPr>
+          <w:rtl w:val="0"/>
+        </w:rPr>
+        <w:t xml:space="preserve">И плачься новенькой "бедняжке"...</w:t>
+      </w:r>
+    </w:p>
+    <w:p>
+      <w:pPr>
+        <w:rPr/>
+      </w:pPr>
+      <w:r>
+        <w:rPr>
+          <w:rtl w:val="0"/>
+        </w:rPr>
+        <w:t xml:space="preserve">Пусть ковыляет весь твой пол</w:t>
+      </w:r>
+    </w:p>
+    <w:p>
+      <w:pPr>
+        <w:rPr/>
+      </w:pPr>
+      <w:r>
+        <w:rPr>
+          <w:rtl w:val="0"/>
+        </w:rPr>
+        <w:t xml:space="preserve">На тонких худосочных ляжках...</w:t>
+      </w:r>
+    </w:p>
+    <w:p>
+      <w:pPr>
+        <w:rPr/>
+      </w:pPr>
+      <w:r>
+        <w:rPr>
+          <w:rtl w:val="0"/>
+        </w:rPr>
+      </w:r>
+    </w:p>
+    <w:p>
+      <w:pPr>
+        <w:rPr/>
+      </w:pPr>
+      <w:r>
+        <w:rPr>
+          <w:sz w:val="16"/>
+          <w:szCs w:val="16"/>
+          <w:rtl w:val="0"/>
+        </w:rPr>
+        <w:t xml:space="preserve">21 Aug 2023 </w:t>
       </w:r>
       <w:r>
         <w:pict>

</xml_diff>

<commit_message>
# Вс 27 авг 2023 23:08:43 MSK
</commit_message>
<xml_diff>
--- a/.content/words.docx
+++ b/.content/words.docx
@@ -792,6 +792,357 @@
           <w:rtl w:val="0"/>
         </w:rPr>
         <w:t xml:space="preserve">21 Aug 2023 </w:t>
+      </w:r>
+      <w:r>
+        <w:pict>
+          <v:rect style="width:0.0pt;height:1.5pt" o:hr="t" o:hrstd="t" o:hralign="center" fillcolor="#A0A0A0" stroked="f"/>
+        </w:pict>
+      </w:r>
+      <w:r>
+        <w:rPr>
+          <w:rtl w:val="0"/>
+        </w:rPr>
+      </w:r>
+    </w:p>
+    <w:p>
+      <w:pPr>
+        <w:rPr/>
+      </w:pPr>
+      <w:r>
+        <w:rPr>
+          <w:rtl w:val="0"/>
+        </w:rPr>
+      </w:r>
+    </w:p>
+    <w:p>
+      <w:pPr>
+        <w:rPr/>
+      </w:pPr>
+      <w:r>
+        <w:rPr>
+          <w:rtl w:val="0"/>
+        </w:rPr>
+        <w:t xml:space="preserve">Разлетелись мои белокрылые</w:t>
+      </w:r>
+    </w:p>
+    <w:p>
+      <w:pPr>
+        <w:rPr/>
+      </w:pPr>
+      <w:r>
+        <w:rPr>
+          <w:rtl w:val="0"/>
+        </w:rPr>
+        <w:t xml:space="preserve">Парой маленьких, милых гусят</w:t>
+      </w:r>
+    </w:p>
+    <w:p>
+      <w:pPr>
+        <w:rPr/>
+      </w:pPr>
+      <w:r>
+        <w:rPr>
+          <w:rtl w:val="0"/>
+        </w:rPr>
+        <w:t xml:space="preserve">Со своими друзьями, подругами</w:t>
+      </w:r>
+    </w:p>
+    <w:p>
+      <w:pPr>
+        <w:rPr/>
+      </w:pPr>
+      <w:r>
+        <w:rPr>
+          <w:rtl w:val="0"/>
+        </w:rPr>
+        <w:t xml:space="preserve">Они вместе по жизни, тусят</w:t>
+      </w:r>
+    </w:p>
+    <w:p>
+      <w:pPr>
+        <w:rPr/>
+      </w:pPr>
+      <w:r>
+        <w:rPr>
+          <w:rtl w:val="0"/>
+        </w:rPr>
+        <w:t xml:space="preserve">Иногда перекличкой далекою</w:t>
+      </w:r>
+    </w:p>
+    <w:p>
+      <w:pPr>
+        <w:rPr/>
+      </w:pPr>
+      <w:r>
+        <w:rPr>
+          <w:rtl w:val="0"/>
+        </w:rPr>
+        <w:t xml:space="preserve">Шлют они своей мамке привет</w:t>
+      </w:r>
+    </w:p>
+    <w:p>
+      <w:pPr>
+        <w:rPr/>
+      </w:pPr>
+      <w:r>
+        <w:rPr>
+          <w:rtl w:val="0"/>
+        </w:rPr>
+        <w:t xml:space="preserve">Но в сердечке, погодка ненастная</w:t>
+      </w:r>
+    </w:p>
+    <w:p>
+      <w:pPr>
+        <w:rPr/>
+      </w:pPr>
+      <w:r>
+        <w:rPr>
+          <w:rtl w:val="0"/>
+        </w:rPr>
+        <w:t xml:space="preserve">Вечерочком на солнечный свет</w:t>
+      </w:r>
+    </w:p>
+    <w:p>
+      <w:pPr>
+        <w:rPr/>
+      </w:pPr>
+      <w:r>
+        <w:rPr>
+          <w:rtl w:val="0"/>
+        </w:rPr>
+        <w:t xml:space="preserve">За окошком веселые, шумные</w:t>
+      </w:r>
+    </w:p>
+    <w:p>
+      <w:pPr>
+        <w:rPr/>
+      </w:pPr>
+      <w:r>
+        <w:rPr>
+          <w:rtl w:val="0"/>
+        </w:rPr>
+        <w:t xml:space="preserve">Стайки резвые бойких ребят</w:t>
+      </w:r>
+    </w:p>
+    <w:p>
+      <w:pPr>
+        <w:rPr/>
+      </w:pPr>
+      <w:r>
+        <w:rPr>
+          <w:rtl w:val="0"/>
+        </w:rPr>
+        <w:t xml:space="preserve">А в головушке ночки бессонные</w:t>
+      </w:r>
+    </w:p>
+    <w:p>
+      <w:pPr>
+        <w:rPr/>
+      </w:pPr>
+      <w:r>
+        <w:rPr>
+          <w:rtl w:val="0"/>
+        </w:rPr>
+        <w:t xml:space="preserve">Ухватившись за ручки стоят</w:t>
+      </w:r>
+    </w:p>
+    <w:p>
+      <w:pPr>
+        <w:rPr/>
+      </w:pPr>
+      <w:r>
+        <w:rPr>
+          <w:rtl w:val="0"/>
+        </w:rPr>
+        <w:t xml:space="preserve">Так тоскует на осень, лебедушка</w:t>
+      </w:r>
+    </w:p>
+    <w:p>
+      <w:pPr>
+        <w:rPr/>
+      </w:pPr>
+      <w:r>
+        <w:rPr>
+          <w:rtl w:val="0"/>
+        </w:rPr>
+        <w:t xml:space="preserve">Перед дальним полетом на юг</w:t>
+      </w:r>
+    </w:p>
+    <w:p>
+      <w:pPr>
+        <w:rPr/>
+      </w:pPr>
+      <w:r>
+        <w:rPr>
+          <w:rtl w:val="0"/>
+        </w:rPr>
+        <w:t xml:space="preserve">Только мне не летится, неволится</w:t>
+      </w:r>
+    </w:p>
+    <w:p>
+      <w:pPr>
+        <w:rPr/>
+      </w:pPr>
+      <w:r>
+        <w:rPr>
+          <w:rtl w:val="0"/>
+        </w:rPr>
+        <w:t xml:space="preserve">Жить советами шумных подруг</w:t>
+      </w:r>
+    </w:p>
+    <w:p>
+      <w:pPr>
+        <w:rPr/>
+      </w:pPr>
+      <w:r>
+        <w:rPr>
+          <w:rtl w:val="0"/>
+        </w:rPr>
+        <w:t xml:space="preserve">И далекие ночки бессонные</w:t>
+      </w:r>
+    </w:p>
+    <w:p>
+      <w:pPr>
+        <w:rPr/>
+      </w:pPr>
+      <w:r>
+        <w:rPr>
+          <w:rtl w:val="0"/>
+        </w:rPr>
+        <w:t xml:space="preserve">Мне все ближе, теплей и милей</w:t>
+      </w:r>
+    </w:p>
+    <w:p>
+      <w:pPr>
+        <w:rPr/>
+      </w:pPr>
+      <w:r>
+        <w:rPr>
+          <w:rtl w:val="0"/>
+        </w:rPr>
+        <w:t xml:space="preserve">И росточком желаньице новое</w:t>
+      </w:r>
+    </w:p>
+    <w:p>
+      <w:pPr>
+        <w:rPr/>
+      </w:pPr>
+      <w:r>
+        <w:rPr>
+          <w:rtl w:val="0"/>
+        </w:rPr>
+        <w:t xml:space="preserve">Чтоб они повторились скорей</w:t>
+      </w:r>
+    </w:p>
+    <w:p>
+      <w:pPr>
+        <w:rPr/>
+      </w:pPr>
+      <w:r>
+        <w:rPr>
+          <w:rtl w:val="0"/>
+        </w:rPr>
+        <w:t xml:space="preserve">Только нет приказанья судьбинушке</w:t>
+      </w:r>
+    </w:p>
+    <w:p>
+      <w:pPr>
+        <w:rPr/>
+      </w:pPr>
+      <w:r>
+        <w:rPr>
+          <w:rtl w:val="0"/>
+        </w:rPr>
+        <w:t xml:space="preserve">Да и поступь ее тяжела</w:t>
+      </w:r>
+    </w:p>
+    <w:p>
+      <w:pPr>
+        <w:rPr/>
+      </w:pPr>
+      <w:r>
+        <w:rPr>
+          <w:rtl w:val="0"/>
+        </w:rPr>
+        <w:t xml:space="preserve">Красным гроздьям тревожной рябинушки</w:t>
+      </w:r>
+    </w:p>
+    <w:p>
+      <w:pPr>
+        <w:rPr/>
+      </w:pPr>
+      <w:r>
+        <w:rPr>
+          <w:rtl w:val="0"/>
+        </w:rPr>
+        <w:t xml:space="preserve">Не дожить, до другого тепла</w:t>
+      </w:r>
+    </w:p>
+    <w:p>
+      <w:pPr>
+        <w:rPr/>
+      </w:pPr>
+      <w:r>
+        <w:rPr>
+          <w:rtl w:val="0"/>
+        </w:rPr>
+        <w:t xml:space="preserve">Лету новому, новые гроздочки</w:t>
+      </w:r>
+    </w:p>
+    <w:p>
+      <w:pPr>
+        <w:rPr/>
+      </w:pPr>
+      <w:r>
+        <w:rPr>
+          <w:rtl w:val="0"/>
+        </w:rPr>
+        <w:t xml:space="preserve">Пусть зеленые, радуют глаз</w:t>
+      </w:r>
+    </w:p>
+    <w:p>
+      <w:pPr>
+        <w:rPr/>
+      </w:pPr>
+      <w:r>
+        <w:rPr>
+          <w:rtl w:val="0"/>
+        </w:rPr>
+        <w:t xml:space="preserve">И сердечку не жить в упоении</w:t>
+      </w:r>
+    </w:p>
+    <w:p>
+      <w:pPr>
+        <w:rPr/>
+      </w:pPr>
+      <w:r>
+        <w:rPr>
+          <w:rtl w:val="0"/>
+        </w:rPr>
+        <w:t xml:space="preserve">Лишь тоска и тревога за вас</w:t>
+      </w:r>
+    </w:p>
+    <w:p>
+      <w:pPr>
+        <w:rPr/>
+      </w:pPr>
+      <w:r>
+        <w:rPr>
+          <w:rtl w:val="0"/>
+        </w:rPr>
+      </w:r>
+    </w:p>
+    <w:p>
+      <w:pPr>
+        <w:rPr/>
+      </w:pPr>
+      <w:r>
+        <w:rPr>
+          <w:sz w:val="16"/>
+          <w:szCs w:val="16"/>
+          <w:rtl w:val="0"/>
+        </w:rPr>
+        <w:t xml:space="preserve">25 Aug 2023 </w:t>
       </w:r>
       <w:r>
         <w:pict>

</xml_diff>

<commit_message>
# Вс 03 сен 2023 17:31:11 MSK
</commit_message>
<xml_diff>
--- a/.content/words.docx
+++ b/.content/words.docx
@@ -1143,6 +1143,712 @@
           <w:rtl w:val="0"/>
         </w:rPr>
         <w:t xml:space="preserve">25 Aug 2023 </w:t>
+      </w:r>
+      <w:r>
+        <w:pict>
+          <v:rect style="width:0.0pt;height:1.5pt" o:hr="t" o:hrstd="t" o:hralign="center" fillcolor="#A0A0A0" stroked="f"/>
+        </w:pict>
+      </w:r>
+      <w:r>
+        <w:rPr>
+          <w:rtl w:val="0"/>
+        </w:rPr>
+      </w:r>
+    </w:p>
+    <w:p>
+      <w:pPr>
+        <w:rPr/>
+      </w:pPr>
+      <w:r>
+        <w:rPr>
+          <w:rtl w:val="0"/>
+        </w:rPr>
+      </w:r>
+    </w:p>
+    <w:p>
+      <w:pPr>
+        <w:rPr/>
+      </w:pPr>
+      <w:r>
+        <w:rPr>
+          <w:rtl w:val="0"/>
+        </w:rPr>
+        <w:t xml:space="preserve">Ах мама</w:t>
+      </w:r>
+    </w:p>
+    <w:p>
+      <w:pPr>
+        <w:rPr/>
+      </w:pPr>
+      <w:r>
+        <w:rPr>
+          <w:rtl w:val="0"/>
+        </w:rPr>
+        <w:t xml:space="preserve">Зачем подарила</w:t>
+      </w:r>
+    </w:p>
+    <w:p>
+      <w:pPr>
+        <w:rPr/>
+      </w:pPr>
+      <w:r>
+        <w:rPr>
+          <w:rtl w:val="0"/>
+        </w:rPr>
+        <w:t xml:space="preserve">Мне эту</w:t>
+      </w:r>
+    </w:p>
+    <w:p>
+      <w:pPr>
+        <w:rPr/>
+      </w:pPr>
+      <w:r>
+        <w:rPr>
+          <w:rtl w:val="0"/>
+        </w:rPr>
+        <w:t xml:space="preserve">Шальную печаль</w:t>
+      </w:r>
+    </w:p>
+    <w:p>
+      <w:pPr>
+        <w:rPr/>
+      </w:pPr>
+      <w:r>
+        <w:rPr>
+          <w:rtl w:val="0"/>
+        </w:rPr>
+        <w:t xml:space="preserve">Ты мужа</w:t>
+      </w:r>
+    </w:p>
+    <w:p>
+      <w:pPr>
+        <w:rPr/>
+      </w:pPr>
+      <w:r>
+        <w:rPr>
+          <w:rtl w:val="0"/>
+        </w:rPr>
+        <w:t xml:space="preserve">Совсем не любила</w:t>
+      </w:r>
+    </w:p>
+    <w:p>
+      <w:pPr>
+        <w:rPr/>
+      </w:pPr>
+      <w:r>
+        <w:rPr>
+          <w:rtl w:val="0"/>
+        </w:rPr>
+        <w:t xml:space="preserve">А он того</w:t>
+      </w:r>
+    </w:p>
+    <w:p>
+      <w:pPr>
+        <w:rPr/>
+      </w:pPr>
+      <w:r>
+        <w:rPr>
+          <w:rtl w:val="0"/>
+        </w:rPr>
+        <w:t xml:space="preserve">Не замечал</w:t>
+      </w:r>
+    </w:p>
+    <w:p>
+      <w:pPr>
+        <w:rPr/>
+      </w:pPr>
+      <w:r>
+        <w:rPr>
+          <w:rtl w:val="0"/>
+        </w:rPr>
+        <w:t xml:space="preserve">И образ</w:t>
+      </w:r>
+    </w:p>
+    <w:p>
+      <w:pPr>
+        <w:rPr/>
+      </w:pPr>
+      <w:r>
+        <w:rPr>
+          <w:rtl w:val="0"/>
+        </w:rPr>
+        <w:t xml:space="preserve">Того кто мне выбран</w:t>
+      </w:r>
+    </w:p>
+    <w:p>
+      <w:pPr>
+        <w:rPr/>
+      </w:pPr>
+      <w:r>
+        <w:rPr>
+          <w:rtl w:val="0"/>
+        </w:rPr>
+        <w:t xml:space="preserve">Намечен</w:t>
+      </w:r>
+    </w:p>
+    <w:p>
+      <w:pPr>
+        <w:rPr/>
+      </w:pPr>
+      <w:r>
+        <w:rPr>
+          <w:rtl w:val="0"/>
+        </w:rPr>
+        <w:t xml:space="preserve">Назначен судьбой</w:t>
+      </w:r>
+    </w:p>
+    <w:p>
+      <w:pPr>
+        <w:rPr/>
+      </w:pPr>
+      <w:r>
+        <w:rPr>
+          <w:rtl w:val="0"/>
+        </w:rPr>
+        <w:t xml:space="preserve">Он в сердце...</w:t>
+      </w:r>
+    </w:p>
+    <w:p>
+      <w:pPr>
+        <w:rPr/>
+      </w:pPr>
+      <w:r>
+        <w:rPr>
+          <w:rtl w:val="0"/>
+        </w:rPr>
+        <w:t xml:space="preserve">Теперь не прикажешь</w:t>
+      </w:r>
+    </w:p>
+    <w:p>
+      <w:pPr>
+        <w:rPr/>
+      </w:pPr>
+      <w:r>
+        <w:rPr>
+          <w:rtl w:val="0"/>
+        </w:rPr>
+        <w:t xml:space="preserve">Что может быть</w:t>
+      </w:r>
+    </w:p>
+    <w:p>
+      <w:pPr>
+        <w:rPr/>
+      </w:pPr>
+      <w:r>
+        <w:rPr>
+          <w:rtl w:val="0"/>
+        </w:rPr>
+        <w:t xml:space="preserve">Кто то иной</w:t>
+      </w:r>
+    </w:p>
+    <w:p>
+      <w:pPr>
+        <w:rPr/>
+      </w:pPr>
+      <w:r>
+        <w:rPr>
+          <w:rtl w:val="0"/>
+        </w:rPr>
+        <w:t xml:space="preserve">Герой</w:t>
+      </w:r>
+    </w:p>
+    <w:p>
+      <w:pPr>
+        <w:rPr/>
+      </w:pPr>
+      <w:r>
+        <w:rPr>
+          <w:rtl w:val="0"/>
+        </w:rPr>
+        <w:t xml:space="preserve">Исчезающий в дымке</w:t>
+      </w:r>
+    </w:p>
+    <w:p>
+      <w:pPr>
+        <w:rPr/>
+      </w:pPr>
+      <w:r>
+        <w:rPr>
+          <w:rtl w:val="0"/>
+        </w:rPr>
+        <w:t xml:space="preserve">Печален</w:t>
+      </w:r>
+    </w:p>
+    <w:p>
+      <w:pPr>
+        <w:rPr/>
+      </w:pPr>
+      <w:r>
+        <w:rPr>
+          <w:rtl w:val="0"/>
+        </w:rPr>
+        <w:t xml:space="preserve">Его силуэт</w:t>
+      </w:r>
+    </w:p>
+    <w:p>
+      <w:pPr>
+        <w:rPr/>
+      </w:pPr>
+      <w:r>
+        <w:rPr>
+          <w:rtl w:val="0"/>
+        </w:rPr>
+        <w:t xml:space="preserve">Сердечные</w:t>
+      </w:r>
+    </w:p>
+    <w:p>
+      <w:pPr>
+        <w:rPr/>
+      </w:pPr>
+      <w:r>
+        <w:rPr>
+          <w:rtl w:val="0"/>
+        </w:rPr>
+        <w:t xml:space="preserve">Шепчут подруги</w:t>
+      </w:r>
+    </w:p>
+    <w:p>
+      <w:pPr>
+        <w:rPr/>
+      </w:pPr>
+      <w:r>
+        <w:rPr>
+          <w:rtl w:val="0"/>
+        </w:rPr>
+        <w:t xml:space="preserve">Что ныне</w:t>
+      </w:r>
+    </w:p>
+    <w:p>
+      <w:pPr>
+        <w:rPr/>
+      </w:pPr>
+      <w:r>
+        <w:rPr>
+          <w:rtl w:val="0"/>
+        </w:rPr>
+        <w:t xml:space="preserve">Таких уже нет</w:t>
+      </w:r>
+    </w:p>
+    <w:p>
+      <w:pPr>
+        <w:rPr/>
+      </w:pPr>
+      <w:r>
+        <w:rPr>
+          <w:rtl w:val="0"/>
+        </w:rPr>
+        <w:t xml:space="preserve">Что все лишь</w:t>
+      </w:r>
+    </w:p>
+    <w:p>
+      <w:pPr>
+        <w:rPr/>
+      </w:pPr>
+      <w:r>
+        <w:rPr>
+          <w:rtl w:val="0"/>
+        </w:rPr>
+        <w:t xml:space="preserve">Самцы - бонвиваны</w:t>
+      </w:r>
+    </w:p>
+    <w:p>
+      <w:pPr>
+        <w:rPr/>
+      </w:pPr>
+      <w:r>
+        <w:rPr>
+          <w:rtl w:val="0"/>
+        </w:rPr>
+        <w:t xml:space="preserve">С животиком</w:t>
+      </w:r>
+    </w:p>
+    <w:p>
+      <w:pPr>
+        <w:rPr/>
+      </w:pPr>
+      <w:r>
+        <w:rPr>
+          <w:rtl w:val="0"/>
+        </w:rPr>
+        <w:t xml:space="preserve">Толстым и без</w:t>
+      </w:r>
+    </w:p>
+    <w:p>
+      <w:pPr>
+        <w:rPr/>
+      </w:pPr>
+      <w:r>
+        <w:rPr>
+          <w:rtl w:val="0"/>
+        </w:rPr>
+        <w:t xml:space="preserve">Ведут себя</w:t>
+      </w:r>
+    </w:p>
+    <w:p>
+      <w:pPr>
+        <w:rPr/>
+      </w:pPr>
+      <w:r>
+        <w:rPr>
+          <w:rtl w:val="0"/>
+        </w:rPr>
+        <w:t xml:space="preserve">Как павианы</w:t>
+      </w:r>
+    </w:p>
+    <w:p>
+      <w:pPr>
+        <w:rPr/>
+      </w:pPr>
+      <w:r>
+        <w:rPr>
+          <w:rtl w:val="0"/>
+        </w:rPr>
+        <w:t xml:space="preserve">Своими</w:t>
+      </w:r>
+    </w:p>
+    <w:p>
+      <w:pPr>
+        <w:rPr/>
+      </w:pPr>
+      <w:r>
+        <w:rPr>
+          <w:rtl w:val="0"/>
+        </w:rPr>
+        <w:t xml:space="preserve">Считая принцесс...</w:t>
+      </w:r>
+    </w:p>
+    <w:p>
+      <w:pPr>
+        <w:rPr/>
+      </w:pPr>
+      <w:r>
+        <w:rPr>
+          <w:rtl w:val="0"/>
+        </w:rPr>
+        <w:t xml:space="preserve">Печальная ночь</w:t>
+      </w:r>
+    </w:p>
+    <w:p>
+      <w:pPr>
+        <w:rPr/>
+      </w:pPr>
+      <w:r>
+        <w:rPr>
+          <w:rtl w:val="0"/>
+        </w:rPr>
+        <w:t xml:space="preserve">Вдохновение</w:t>
+      </w:r>
+    </w:p>
+    <w:p>
+      <w:pPr>
+        <w:rPr/>
+      </w:pPr>
+      <w:r>
+        <w:rPr>
+          <w:rtl w:val="0"/>
+        </w:rPr>
+        <w:t xml:space="preserve">Бросает мне тени</w:t>
+      </w:r>
+    </w:p>
+    <w:p>
+      <w:pPr>
+        <w:rPr/>
+      </w:pPr>
+      <w:r>
+        <w:rPr>
+          <w:rtl w:val="0"/>
+        </w:rPr>
+        <w:t xml:space="preserve">От звезд</w:t>
+      </w:r>
+    </w:p>
+    <w:p>
+      <w:pPr>
+        <w:rPr/>
+      </w:pPr>
+      <w:r>
+        <w:rPr>
+          <w:rtl w:val="0"/>
+        </w:rPr>
+        <w:t xml:space="preserve">Где тот и или та</w:t>
+      </w:r>
+    </w:p>
+    <w:p>
+      <w:pPr>
+        <w:rPr/>
+      </w:pPr>
+      <w:r>
+        <w:rPr>
+          <w:rtl w:val="0"/>
+        </w:rPr>
+        <w:t xml:space="preserve">Кто в забвение</w:t>
+      </w:r>
+    </w:p>
+    <w:p>
+      <w:pPr>
+        <w:rPr/>
+      </w:pPr>
+      <w:r>
+        <w:rPr>
+          <w:rtl w:val="0"/>
+        </w:rPr>
+        <w:t xml:space="preserve">Поможет мне выстроить</w:t>
+      </w:r>
+    </w:p>
+    <w:p>
+      <w:pPr>
+        <w:rPr/>
+      </w:pPr>
+      <w:r>
+        <w:rPr>
+          <w:rtl w:val="0"/>
+        </w:rPr>
+        <w:t xml:space="preserve">Мост</w:t>
+      </w:r>
+    </w:p>
+    <w:p>
+      <w:pPr>
+        <w:rPr/>
+      </w:pPr>
+      <w:r>
+        <w:rPr>
+          <w:rtl w:val="0"/>
+        </w:rPr>
+        <w:t xml:space="preserve">Туда где полночные искры</w:t>
+      </w:r>
+    </w:p>
+    <w:p>
+      <w:pPr>
+        <w:rPr/>
+      </w:pPr>
+      <w:r>
+        <w:rPr>
+          <w:rtl w:val="0"/>
+        </w:rPr>
+        <w:t xml:space="preserve">Вплетают в секунды</w:t>
+      </w:r>
+    </w:p>
+    <w:p>
+      <w:pPr>
+        <w:rPr/>
+      </w:pPr>
+      <w:r>
+        <w:rPr>
+          <w:rtl w:val="0"/>
+        </w:rPr>
+        <w:t xml:space="preserve">Часы</w:t>
+      </w:r>
+    </w:p>
+    <w:p>
+      <w:pPr>
+        <w:rPr/>
+      </w:pPr>
+      <w:r>
+        <w:rPr>
+          <w:rtl w:val="0"/>
+        </w:rPr>
+        <w:t xml:space="preserve">Туда где где в экстазе травинка</w:t>
+      </w:r>
+    </w:p>
+    <w:p>
+      <w:pPr>
+        <w:rPr/>
+      </w:pPr>
+      <w:r>
+        <w:rPr>
+          <w:rtl w:val="0"/>
+        </w:rPr>
+        <w:t xml:space="preserve">Согнулась под каплей</w:t>
+      </w:r>
+    </w:p>
+    <w:p>
+      <w:pPr>
+        <w:rPr/>
+      </w:pPr>
+      <w:r>
+        <w:rPr>
+          <w:rtl w:val="0"/>
+        </w:rPr>
+        <w:t xml:space="preserve">Росы...</w:t>
+      </w:r>
+    </w:p>
+    <w:p>
+      <w:pPr>
+        <w:rPr/>
+      </w:pPr>
+      <w:r>
+        <w:rPr>
+          <w:rtl w:val="0"/>
+        </w:rPr>
+        <w:t xml:space="preserve">Но снова унылые ночи</w:t>
+      </w:r>
+    </w:p>
+    <w:p>
+      <w:pPr>
+        <w:rPr/>
+      </w:pPr>
+      <w:r>
+        <w:rPr>
+          <w:rtl w:val="0"/>
+        </w:rPr>
+        <w:t xml:space="preserve">И снова унылые дни</w:t>
+      </w:r>
+    </w:p>
+    <w:p>
+      <w:pPr>
+        <w:rPr/>
+      </w:pPr>
+      <w:r>
+        <w:rPr>
+          <w:rtl w:val="0"/>
+        </w:rPr>
+        <w:t xml:space="preserve">Где милый мой образ</w:t>
+      </w:r>
+    </w:p>
+    <w:p>
+      <w:pPr>
+        <w:rPr/>
+      </w:pPr>
+      <w:r>
+        <w:rPr>
+          <w:rtl w:val="0"/>
+        </w:rPr>
+        <w:t xml:space="preserve">Волшебный</w:t>
+      </w:r>
+    </w:p>
+    <w:p>
+      <w:pPr>
+        <w:rPr/>
+      </w:pPr>
+      <w:r>
+        <w:rPr>
+          <w:rtl w:val="0"/>
+        </w:rPr>
+        <w:t xml:space="preserve">Где губы твои</w:t>
+      </w:r>
+    </w:p>
+    <w:p>
+      <w:pPr>
+        <w:rPr/>
+      </w:pPr>
+      <w:r>
+        <w:rPr>
+          <w:rtl w:val="0"/>
+        </w:rPr>
+        <w:t xml:space="preserve">Где мечты</w:t>
+      </w:r>
+    </w:p>
+    <w:p>
+      <w:pPr>
+        <w:rPr/>
+      </w:pPr>
+      <w:r>
+        <w:rPr>
+          <w:rtl w:val="0"/>
+        </w:rPr>
+        <w:t xml:space="preserve">Как в грубых ладонях</w:t>
+      </w:r>
+    </w:p>
+    <w:p>
+      <w:pPr>
+        <w:rPr/>
+      </w:pPr>
+      <w:r>
+        <w:rPr>
+          <w:rtl w:val="0"/>
+        </w:rPr>
+        <w:t xml:space="preserve">Будней</w:t>
+      </w:r>
+    </w:p>
+    <w:p>
+      <w:pPr>
+        <w:rPr/>
+      </w:pPr>
+      <w:r>
+        <w:rPr>
+          <w:rtl w:val="0"/>
+        </w:rPr>
+        <w:t xml:space="preserve">Пушинкой печаль</w:t>
+      </w:r>
+    </w:p>
+    <w:p>
+      <w:pPr>
+        <w:rPr/>
+      </w:pPr>
+      <w:r>
+        <w:rPr>
+          <w:rtl w:val="0"/>
+        </w:rPr>
+        <w:t xml:space="preserve">Легка</w:t>
+      </w:r>
+    </w:p>
+    <w:p>
+      <w:pPr>
+        <w:rPr/>
+      </w:pPr>
+      <w:r>
+        <w:rPr>
+          <w:rtl w:val="0"/>
+        </w:rPr>
+        <w:t xml:space="preserve">Так сердце слезинкой</w:t>
+      </w:r>
+    </w:p>
+    <w:p>
+      <w:pPr>
+        <w:rPr/>
+      </w:pPr>
+      <w:r>
+        <w:rPr>
+          <w:rtl w:val="0"/>
+        </w:rPr>
+        <w:t xml:space="preserve">Томится</w:t>
+      </w:r>
+    </w:p>
+    <w:p>
+      <w:pPr>
+        <w:rPr/>
+      </w:pPr>
+      <w:r>
+        <w:rPr>
+          <w:rtl w:val="0"/>
+        </w:rPr>
+        <w:t xml:space="preserve">Что нежного ждет</w:t>
+      </w:r>
+    </w:p>
+    <w:p>
+      <w:pPr>
+        <w:rPr/>
+      </w:pPr>
+      <w:r>
+        <w:rPr>
+          <w:rtl w:val="0"/>
+        </w:rPr>
+        <w:t xml:space="preserve">Лепестка</w:t>
+      </w:r>
+    </w:p>
+    <w:p>
+      <w:pPr>
+        <w:rPr>
+          <w:sz w:val="16"/>
+          <w:szCs w:val="16"/>
+        </w:rPr>
+      </w:pPr>
+      <w:r>
+        <w:rPr>
+          <w:rtl w:val="0"/>
+        </w:rPr>
+      </w:r>
+    </w:p>
+    <w:p>
+      <w:pPr>
+        <w:rPr/>
+      </w:pPr>
+      <w:r>
+        <w:rPr>
+          <w:sz w:val="16"/>
+          <w:szCs w:val="16"/>
+          <w:rtl w:val="0"/>
+        </w:rPr>
+        <w:t xml:space="preserve">29 Aug 2023 </w:t>
       </w:r>
       <w:r>
         <w:pict>

</xml_diff>

<commit_message>
# Вс 10 сен 2023 13:02:29 MSK
</commit_message>
<xml_diff>
--- a/.content/words.docx
+++ b/.content/words.docx
@@ -1849,6 +1849,1061 @@
           <w:rtl w:val="0"/>
         </w:rPr>
         <w:t xml:space="preserve">29 Aug 2023 </w:t>
+      </w:r>
+      <w:r>
+        <w:pict>
+          <v:rect style="width:0.0pt;height:1.5pt" o:hr="t" o:hrstd="t" o:hralign="center" fillcolor="#A0A0A0" stroked="f"/>
+        </w:pict>
+      </w:r>
+      <w:r>
+        <w:rPr>
+          <w:rtl w:val="0"/>
+        </w:rPr>
+      </w:r>
+    </w:p>
+    <w:p>
+      <w:pPr>
+        <w:rPr/>
+      </w:pPr>
+      <w:r>
+        <w:rPr>
+          <w:rtl w:val="0"/>
+        </w:rPr>
+      </w:r>
+    </w:p>
+    <w:p>
+      <w:pPr>
+        <w:rPr/>
+      </w:pPr>
+      <w:r>
+        <w:rPr>
+          <w:rtl w:val="0"/>
+        </w:rPr>
+        <w:t xml:space="preserve">Времени</w:t>
+      </w:r>
+    </w:p>
+    <w:p>
+      <w:pPr>
+        <w:rPr/>
+      </w:pPr>
+      <w:r>
+        <w:rPr>
+          <w:rtl w:val="0"/>
+        </w:rPr>
+        <w:t xml:space="preserve">Бремя мне</w:t>
+      </w:r>
+    </w:p>
+    <w:p>
+      <w:pPr>
+        <w:rPr/>
+      </w:pPr>
+      <w:r>
+        <w:rPr>
+          <w:rtl w:val="0"/>
+        </w:rPr>
+        <w:t xml:space="preserve">Волосы</w:t>
+      </w:r>
+    </w:p>
+    <w:p>
+      <w:pPr>
+        <w:rPr/>
+      </w:pPr>
+      <w:r>
+        <w:rPr>
+          <w:rtl w:val="0"/>
+        </w:rPr>
+        <w:t xml:space="preserve">Скрасило</w:t>
+      </w:r>
+    </w:p>
+    <w:p>
+      <w:pPr>
+        <w:rPr/>
+      </w:pPr>
+      <w:r>
+        <w:rPr>
+          <w:rtl w:val="0"/>
+        </w:rPr>
+        <w:t xml:space="preserve">Ломкой</w:t>
+      </w:r>
+    </w:p>
+    <w:p>
+      <w:pPr>
+        <w:rPr/>
+      </w:pPr>
+      <w:r>
+        <w:rPr>
+          <w:rtl w:val="0"/>
+        </w:rPr>
+        <w:t xml:space="preserve">Сухой</w:t>
+      </w:r>
+    </w:p>
+    <w:p>
+      <w:pPr>
+        <w:rPr/>
+      </w:pPr>
+      <w:r>
+        <w:rPr>
+          <w:rtl w:val="0"/>
+        </w:rPr>
+        <w:t xml:space="preserve">Сединой</w:t>
+      </w:r>
+    </w:p>
+    <w:p>
+      <w:pPr>
+        <w:rPr/>
+      </w:pPr>
+      <w:r>
+        <w:rPr>
+          <w:rtl w:val="0"/>
+        </w:rPr>
+        <w:t xml:space="preserve">Дни скоротечные</w:t>
+      </w:r>
+    </w:p>
+    <w:p>
+      <w:pPr>
+        <w:rPr/>
+      </w:pPr>
+      <w:r>
+        <w:rPr>
+          <w:rtl w:val="0"/>
+        </w:rPr>
+        <w:t xml:space="preserve">Ночи безумные</w:t>
+      </w:r>
+    </w:p>
+    <w:p>
+      <w:pPr>
+        <w:rPr/>
+      </w:pPr>
+      <w:r>
+        <w:rPr>
+          <w:rtl w:val="0"/>
+        </w:rPr>
+        <w:t xml:space="preserve">Все они</w:t>
+      </w:r>
+    </w:p>
+    <w:p>
+      <w:pPr>
+        <w:rPr/>
+      </w:pPr>
+      <w:r>
+        <w:rPr>
+          <w:rtl w:val="0"/>
+        </w:rPr>
+        <w:t xml:space="preserve">Рядом</w:t>
+      </w:r>
+    </w:p>
+    <w:p>
+      <w:pPr>
+        <w:rPr/>
+      </w:pPr>
+      <w:r>
+        <w:rPr>
+          <w:rtl w:val="0"/>
+        </w:rPr>
+        <w:t xml:space="preserve">Со мной</w:t>
+      </w:r>
+    </w:p>
+    <w:p>
+      <w:pPr>
+        <w:rPr/>
+      </w:pPr>
+      <w:r>
+        <w:rPr>
+          <w:rtl w:val="0"/>
+        </w:rPr>
+        <w:t xml:space="preserve">Лет в восемнадцать</w:t>
+      </w:r>
+    </w:p>
+    <w:p>
+      <w:pPr>
+        <w:rPr/>
+      </w:pPr>
+      <w:r>
+        <w:rPr>
+          <w:rtl w:val="0"/>
+        </w:rPr>
+        <w:t xml:space="preserve">Жеребчика выбрала</w:t>
+      </w:r>
+    </w:p>
+    <w:p>
+      <w:pPr>
+        <w:rPr/>
+      </w:pPr>
+      <w:r>
+        <w:rPr>
+          <w:rtl w:val="0"/>
+        </w:rPr>
+        <w:t xml:space="preserve">Вместе скакали</w:t>
+      </w:r>
+    </w:p>
+    <w:p>
+      <w:pPr>
+        <w:rPr/>
+      </w:pPr>
+      <w:r>
+        <w:rPr>
+          <w:rtl w:val="0"/>
+        </w:rPr>
+        <w:t xml:space="preserve">Он пал</w:t>
+      </w:r>
+    </w:p>
+    <w:p>
+      <w:pPr>
+        <w:rPr/>
+      </w:pPr>
+      <w:r>
+        <w:rPr>
+          <w:rtl w:val="0"/>
+        </w:rPr>
+        <w:t xml:space="preserve">Тридцать других</w:t>
+      </w:r>
+    </w:p>
+    <w:p>
+      <w:pPr>
+        <w:rPr/>
+      </w:pPr>
+      <w:r>
+        <w:rPr>
+          <w:rtl w:val="0"/>
+        </w:rPr>
+        <w:t xml:space="preserve">Лошадей затоптали</w:t>
+      </w:r>
+    </w:p>
+    <w:p>
+      <w:pPr>
+        <w:rPr/>
+      </w:pPr>
+      <w:r>
+        <w:rPr>
+          <w:rtl w:val="0"/>
+        </w:rPr>
+        <w:t xml:space="preserve">Тело</w:t>
+      </w:r>
+    </w:p>
+    <w:p>
+      <w:pPr>
+        <w:rPr/>
+      </w:pPr>
+      <w:r>
+        <w:rPr>
+          <w:rtl w:val="0"/>
+        </w:rPr>
+        <w:t xml:space="preserve">Вдавили</w:t>
+      </w:r>
+    </w:p>
+    <w:p>
+      <w:pPr>
+        <w:rPr/>
+      </w:pPr>
+      <w:r>
+        <w:rPr>
+          <w:rtl w:val="0"/>
+        </w:rPr>
+        <w:t xml:space="preserve">В металл</w:t>
+      </w:r>
+    </w:p>
+    <w:p>
+      <w:pPr>
+        <w:rPr/>
+      </w:pPr>
+      <w:r>
+        <w:rPr>
+          <w:rtl w:val="0"/>
+        </w:rPr>
+        <w:t xml:space="preserve">Разными судьбами</w:t>
+      </w:r>
+    </w:p>
+    <w:p>
+      <w:pPr>
+        <w:rPr/>
+      </w:pPr>
+      <w:r>
+        <w:rPr>
+          <w:rtl w:val="0"/>
+        </w:rPr>
+        <w:t xml:space="preserve">Миру подсудны мы</w:t>
+      </w:r>
+    </w:p>
+    <w:p>
+      <w:pPr>
+        <w:rPr/>
+      </w:pPr>
+      <w:r>
+        <w:rPr>
+          <w:rtl w:val="0"/>
+        </w:rPr>
+        <w:t xml:space="preserve">Злобою черной</w:t>
+      </w:r>
+    </w:p>
+    <w:p>
+      <w:pPr>
+        <w:rPr/>
+      </w:pPr>
+      <w:r>
+        <w:rPr>
+          <w:rtl w:val="0"/>
+        </w:rPr>
+        <w:t xml:space="preserve">Свекровь</w:t>
+      </w:r>
+    </w:p>
+    <w:p>
+      <w:pPr>
+        <w:rPr/>
+      </w:pPr>
+      <w:r>
+        <w:rPr>
+          <w:rtl w:val="0"/>
+        </w:rPr>
+        <w:t xml:space="preserve">Выгнала с малыми</w:t>
+      </w:r>
+    </w:p>
+    <w:p>
+      <w:pPr>
+        <w:rPr/>
+      </w:pPr>
+      <w:r>
+        <w:rPr>
+          <w:rtl w:val="0"/>
+        </w:rPr>
+        <w:t xml:space="preserve">Милыми детками</w:t>
+      </w:r>
+    </w:p>
+    <w:p>
+      <w:pPr>
+        <w:rPr/>
+      </w:pPr>
+      <w:r>
+        <w:rPr>
+          <w:rtl w:val="0"/>
+        </w:rPr>
+        <w:t xml:space="preserve">В город другой</w:t>
+      </w:r>
+    </w:p>
+    <w:p>
+      <w:pPr>
+        <w:rPr/>
+      </w:pPr>
+      <w:r>
+        <w:rPr>
+          <w:rtl w:val="0"/>
+        </w:rPr>
+        <w:t xml:space="preserve">Свою кровь</w:t>
+      </w:r>
+    </w:p>
+    <w:p>
+      <w:pPr>
+        <w:rPr/>
+      </w:pPr>
+      <w:r>
+        <w:rPr>
+          <w:rtl w:val="0"/>
+        </w:rPr>
+        <w:t xml:space="preserve">Жесткие улицы</w:t>
+      </w:r>
+    </w:p>
+    <w:p>
+      <w:pPr>
+        <w:rPr/>
+      </w:pPr>
+      <w:r>
+        <w:rPr>
+          <w:rtl w:val="0"/>
+        </w:rPr>
+        <w:t xml:space="preserve">Пасмурно хмурятся</w:t>
+      </w:r>
+    </w:p>
+    <w:p>
+      <w:pPr>
+        <w:rPr/>
+      </w:pPr>
+      <w:r>
+        <w:rPr>
+          <w:rtl w:val="0"/>
+        </w:rPr>
+        <w:t xml:space="preserve">Слезы и вера</w:t>
+      </w:r>
+    </w:p>
+    <w:p>
+      <w:pPr>
+        <w:rPr/>
+      </w:pPr>
+      <w:r>
+        <w:rPr>
+          <w:rtl w:val="0"/>
+        </w:rPr>
+        <w:t xml:space="preserve">Все хтонь</w:t>
+      </w:r>
+    </w:p>
+    <w:p>
+      <w:pPr>
+        <w:rPr/>
+      </w:pPr>
+      <w:r>
+        <w:rPr>
+          <w:rtl w:val="0"/>
+        </w:rPr>
+        <w:t xml:space="preserve">Администратор</w:t>
+      </w:r>
+    </w:p>
+    <w:p>
+      <w:pPr>
+        <w:rPr/>
+      </w:pPr>
+      <w:r>
+        <w:rPr>
+          <w:rtl w:val="0"/>
+        </w:rPr>
+        <w:t xml:space="preserve">Бордельного бизнеса</w:t>
+      </w:r>
+    </w:p>
+    <w:p>
+      <w:pPr>
+        <w:rPr/>
+      </w:pPr>
+      <w:r>
+        <w:rPr>
+          <w:rtl w:val="0"/>
+        </w:rPr>
+        <w:t xml:space="preserve">Грязь сушит</w:t>
+      </w:r>
+    </w:p>
+    <w:p>
+      <w:pPr>
+        <w:rPr/>
+      </w:pPr>
+      <w:r>
+        <w:rPr>
+          <w:rtl w:val="0"/>
+        </w:rPr>
+        <w:t xml:space="preserve">Жизни</w:t>
+      </w:r>
+    </w:p>
+    <w:p>
+      <w:pPr>
+        <w:rPr/>
+      </w:pPr>
+      <w:r>
+        <w:rPr>
+          <w:rtl w:val="0"/>
+        </w:rPr>
+        <w:t xml:space="preserve">Огонь...</w:t>
+      </w:r>
+    </w:p>
+    <w:p>
+      <w:pPr>
+        <w:rPr/>
+      </w:pPr>
+      <w:r>
+        <w:rPr>
+          <w:rtl w:val="0"/>
+        </w:rPr>
+        <w:t xml:space="preserve">Новая</w:t>
+      </w:r>
+    </w:p>
+    <w:p>
+      <w:pPr>
+        <w:rPr/>
+      </w:pPr>
+      <w:r>
+        <w:rPr>
+          <w:rtl w:val="0"/>
+        </w:rPr>
+        <w:t xml:space="preserve">Теплая</w:t>
+      </w:r>
+    </w:p>
+    <w:p>
+      <w:pPr>
+        <w:rPr/>
+      </w:pPr>
+      <w:r>
+        <w:rPr>
+          <w:rtl w:val="0"/>
+        </w:rPr>
+        <w:t xml:space="preserve">Весточка</w:t>
+      </w:r>
+    </w:p>
+    <w:p>
+      <w:pPr>
+        <w:rPr/>
+      </w:pPr>
+      <w:r>
+        <w:rPr>
+          <w:rtl w:val="0"/>
+        </w:rPr>
+        <w:t xml:space="preserve">Ласточка</w:t>
+      </w:r>
+    </w:p>
+    <w:p>
+      <w:pPr>
+        <w:rPr/>
+      </w:pPr>
+      <w:r>
+        <w:rPr>
+          <w:rtl w:val="0"/>
+        </w:rPr>
+        <w:t xml:space="preserve">Просто массовка</w:t>
+      </w:r>
+    </w:p>
+    <w:p>
+      <w:pPr>
+        <w:rPr/>
+      </w:pPr>
+      <w:r>
+        <w:rPr>
+          <w:rtl w:val="0"/>
+        </w:rPr>
+        <w:t xml:space="preserve">Кино</w:t>
+      </w:r>
+    </w:p>
+    <w:p>
+      <w:pPr>
+        <w:rPr/>
+      </w:pPr>
+      <w:r>
+        <w:rPr>
+          <w:rtl w:val="0"/>
+        </w:rPr>
+        <w:t xml:space="preserve">С новым и старым</w:t>
+      </w:r>
+    </w:p>
+    <w:p>
+      <w:pPr>
+        <w:rPr/>
+      </w:pPr>
+      <w:r>
+        <w:rPr>
+          <w:rtl w:val="0"/>
+        </w:rPr>
+        <w:t xml:space="preserve">Конягой натруженым</w:t>
+      </w:r>
+    </w:p>
+    <w:p>
+      <w:pPr>
+        <w:rPr/>
+      </w:pPr>
+      <w:r>
+        <w:rPr>
+          <w:rtl w:val="0"/>
+        </w:rPr>
+        <w:t xml:space="preserve">Вместе скакали</w:t>
+      </w:r>
+    </w:p>
+    <w:p>
+      <w:pPr>
+        <w:rPr/>
+      </w:pPr>
+      <w:r>
+        <w:rPr>
+          <w:rtl w:val="0"/>
+        </w:rPr>
+        <w:t xml:space="preserve">Давно...</w:t>
+      </w:r>
+    </w:p>
+    <w:p>
+      <w:pPr>
+        <w:rPr/>
+      </w:pPr>
+      <w:r>
+        <w:rPr>
+          <w:rtl w:val="0"/>
+        </w:rPr>
+        <w:t xml:space="preserve">Что ж схоронила...</w:t>
+      </w:r>
+    </w:p>
+    <w:p>
+      <w:pPr>
+        <w:rPr/>
+      </w:pPr>
+      <w:r>
+        <w:rPr>
+          <w:rtl w:val="0"/>
+        </w:rPr>
+        <w:t xml:space="preserve">Всякое было</w:t>
+      </w:r>
+    </w:p>
+    <w:p>
+      <w:pPr>
+        <w:rPr/>
+      </w:pPr>
+      <w:r>
+        <w:rPr>
+          <w:rtl w:val="0"/>
+        </w:rPr>
+        <w:t xml:space="preserve">В детях ведь</w:t>
+      </w:r>
+    </w:p>
+    <w:p>
+      <w:pPr>
+        <w:rPr/>
+      </w:pPr>
+      <w:r>
+        <w:rPr>
+          <w:rtl w:val="0"/>
+        </w:rPr>
+        <w:t xml:space="preserve">Жизни</w:t>
+      </w:r>
+    </w:p>
+    <w:p>
+      <w:pPr>
+        <w:rPr/>
+      </w:pPr>
+      <w:r>
+        <w:rPr>
+          <w:rtl w:val="0"/>
+        </w:rPr>
+        <w:t xml:space="preserve">Вся соль</w:t>
+      </w:r>
+    </w:p>
+    <w:p>
+      <w:pPr>
+        <w:rPr/>
+      </w:pPr>
+      <w:r>
+        <w:rPr>
+          <w:rtl w:val="0"/>
+        </w:rPr>
+        <w:t xml:space="preserve">Выросли птенчики</w:t>
+      </w:r>
+    </w:p>
+    <w:p>
+      <w:pPr>
+        <w:rPr/>
+      </w:pPr>
+      <w:r>
+        <w:rPr>
+          <w:rtl w:val="0"/>
+        </w:rPr>
+        <w:t xml:space="preserve">Мальчик и девочки</w:t>
+      </w:r>
+    </w:p>
+    <w:p>
+      <w:pPr>
+        <w:rPr/>
+      </w:pPr>
+      <w:r>
+        <w:rPr>
+          <w:rtl w:val="0"/>
+        </w:rPr>
+        <w:t xml:space="preserve">Сердца отрада</w:t>
+      </w:r>
+    </w:p>
+    <w:p>
+      <w:pPr>
+        <w:rPr/>
+      </w:pPr>
+      <w:r>
+        <w:rPr>
+          <w:rtl w:val="0"/>
+        </w:rPr>
+        <w:t xml:space="preserve">И боль</w:t>
+      </w:r>
+    </w:p>
+    <w:p>
+      <w:pPr>
+        <w:rPr/>
+      </w:pPr>
+      <w:r>
+        <w:rPr>
+          <w:rtl w:val="0"/>
+        </w:rPr>
+        <w:t xml:space="preserve">Третьего коника</w:t>
+      </w:r>
+    </w:p>
+    <w:p>
+      <w:pPr>
+        <w:rPr/>
+      </w:pPr>
+      <w:r>
+        <w:rPr>
+          <w:rtl w:val="0"/>
+        </w:rPr>
+        <w:t xml:space="preserve">Жизнь отравила</w:t>
+      </w:r>
+    </w:p>
+    <w:p>
+      <w:pPr>
+        <w:rPr/>
+      </w:pPr>
+      <w:r>
+        <w:rPr>
+          <w:rtl w:val="0"/>
+        </w:rPr>
+        <w:t xml:space="preserve">Он ее тоже</w:t>
+      </w:r>
+    </w:p>
+    <w:p>
+      <w:pPr>
+        <w:rPr/>
+      </w:pPr>
+      <w:r>
+        <w:rPr>
+          <w:rtl w:val="0"/>
+        </w:rPr>
+        <w:t xml:space="preserve">Травил</w:t>
+      </w:r>
+    </w:p>
+    <w:p>
+      <w:pPr>
+        <w:rPr/>
+      </w:pPr>
+      <w:r>
+        <w:rPr>
+          <w:rtl w:val="0"/>
+        </w:rPr>
+        <w:t xml:space="preserve">Может быть дальше</w:t>
+      </w:r>
+    </w:p>
+    <w:p>
+      <w:pPr>
+        <w:rPr/>
+      </w:pPr>
+      <w:r>
+        <w:rPr>
+          <w:rtl w:val="0"/>
+        </w:rPr>
+        <w:t xml:space="preserve">По жизни скакали</w:t>
+      </w:r>
+    </w:p>
+    <w:p>
+      <w:pPr>
+        <w:rPr/>
+      </w:pPr>
+      <w:r>
+        <w:rPr>
+          <w:rtl w:val="0"/>
+        </w:rPr>
+        <w:t xml:space="preserve">Если бы меньше</w:t>
+      </w:r>
+    </w:p>
+    <w:p>
+      <w:pPr>
+        <w:rPr/>
+      </w:pPr>
+      <w:r>
+        <w:rPr>
+          <w:rtl w:val="0"/>
+        </w:rPr>
+        <w:t xml:space="preserve">Он пил...</w:t>
+      </w:r>
+    </w:p>
+    <w:p>
+      <w:pPr>
+        <w:rPr/>
+      </w:pPr>
+      <w:r>
+        <w:rPr>
+          <w:rtl w:val="0"/>
+        </w:rPr>
+        <w:t xml:space="preserve">Так долетела</w:t>
+      </w:r>
+    </w:p>
+    <w:p>
+      <w:pPr>
+        <w:rPr/>
+      </w:pPr>
+      <w:r>
+        <w:rPr>
+          <w:rtl w:val="0"/>
+        </w:rPr>
+        <w:t xml:space="preserve">До пенсии песенкой</w:t>
+      </w:r>
+    </w:p>
+    <w:p>
+      <w:pPr>
+        <w:rPr/>
+      </w:pPr>
+      <w:r>
+        <w:rPr>
+          <w:rtl w:val="0"/>
+        </w:rPr>
+        <w:t xml:space="preserve">Жизнь</w:t>
+      </w:r>
+    </w:p>
+    <w:p>
+      <w:pPr>
+        <w:rPr/>
+      </w:pPr>
+      <w:r>
+        <w:rPr>
+          <w:rtl w:val="0"/>
+        </w:rPr>
+        <w:t xml:space="preserve">Не давала</w:t>
+      </w:r>
+    </w:p>
+    <w:p>
+      <w:pPr>
+        <w:rPr/>
+      </w:pPr>
+      <w:r>
+        <w:rPr>
+          <w:rtl w:val="0"/>
+        </w:rPr>
+        <w:t xml:space="preserve">Скучать</w:t>
+      </w:r>
+    </w:p>
+    <w:p>
+      <w:pPr>
+        <w:rPr/>
+      </w:pPr>
+      <w:r>
+        <w:rPr>
+          <w:rtl w:val="0"/>
+        </w:rPr>
+        <w:t xml:space="preserve">Только что пенсия</w:t>
+      </w:r>
+    </w:p>
+    <w:p>
+      <w:pPr>
+        <w:rPr/>
+      </w:pPr>
+      <w:r>
+        <w:rPr>
+          <w:rtl w:val="0"/>
+        </w:rPr>
+        <w:t xml:space="preserve">Нищему весело</w:t>
+      </w:r>
+    </w:p>
+    <w:p>
+      <w:pPr>
+        <w:rPr/>
+      </w:pPr>
+      <w:r>
+        <w:rPr>
+          <w:rtl w:val="0"/>
+        </w:rPr>
+        <w:t xml:space="preserve">Вышла работать</w:t>
+      </w:r>
+    </w:p>
+    <w:p>
+      <w:pPr>
+        <w:rPr/>
+      </w:pPr>
+      <w:r>
+        <w:rPr>
+          <w:rtl w:val="0"/>
+        </w:rPr>
+        <w:t xml:space="preserve">Опять</w:t>
+      </w:r>
+    </w:p>
+    <w:p>
+      <w:pPr>
+        <w:rPr/>
+      </w:pPr>
+      <w:r>
+        <w:rPr>
+          <w:rtl w:val="0"/>
+        </w:rPr>
+        <w:t xml:space="preserve">И повстречала</w:t>
+      </w:r>
+    </w:p>
+    <w:p>
+      <w:pPr>
+        <w:rPr/>
+      </w:pPr>
+      <w:r>
+        <w:rPr>
+          <w:rtl w:val="0"/>
+        </w:rPr>
+        <w:t xml:space="preserve">Нового хлопчика</w:t>
+      </w:r>
+    </w:p>
+    <w:p>
+      <w:pPr>
+        <w:rPr/>
+      </w:pPr>
+      <w:r>
+        <w:rPr>
+          <w:rtl w:val="0"/>
+        </w:rPr>
+        <w:t xml:space="preserve">Сильно моложе</w:t>
+      </w:r>
+    </w:p>
+    <w:p>
+      <w:pPr>
+        <w:rPr/>
+      </w:pPr>
+      <w:r>
+        <w:rPr>
+          <w:rtl w:val="0"/>
+        </w:rPr>
+        <w:t xml:space="preserve">Так что ж</w:t>
+      </w:r>
+    </w:p>
+    <w:p>
+      <w:pPr>
+        <w:rPr/>
+      </w:pPr>
+      <w:r>
+        <w:rPr>
+          <w:rtl w:val="0"/>
+        </w:rPr>
+        <w:t xml:space="preserve">Пьяненький</w:t>
+      </w:r>
+    </w:p>
+    <w:p>
+      <w:pPr>
+        <w:rPr/>
+      </w:pPr>
+      <w:r>
+        <w:rPr>
+          <w:rtl w:val="0"/>
+        </w:rPr>
+        <w:t xml:space="preserve">Худенький</w:t>
+      </w:r>
+    </w:p>
+    <w:p>
+      <w:pPr>
+        <w:rPr/>
+      </w:pPr>
+      <w:r>
+        <w:rPr>
+          <w:rtl w:val="0"/>
+        </w:rPr>
+        <w:t xml:space="preserve">Жизнью раздавленный</w:t>
+      </w:r>
+    </w:p>
+    <w:p>
+      <w:pPr>
+        <w:rPr/>
+      </w:pPr>
+      <w:r>
+        <w:rPr>
+          <w:rtl w:val="0"/>
+        </w:rPr>
+        <w:t xml:space="preserve">Сразу хватался</w:t>
+      </w:r>
+    </w:p>
+    <w:p>
+      <w:pPr>
+        <w:rPr/>
+      </w:pPr>
+      <w:r>
+        <w:rPr>
+          <w:rtl w:val="0"/>
+        </w:rPr>
+        <w:t xml:space="preserve">За нож</w:t>
+      </w:r>
+    </w:p>
+    <w:p>
+      <w:pPr>
+        <w:rPr/>
+      </w:pPr>
+      <w:r>
+        <w:rPr>
+          <w:rtl w:val="0"/>
+        </w:rPr>
+        <w:t xml:space="preserve">Вместе мы едем</w:t>
+      </w:r>
+    </w:p>
+    <w:p>
+      <w:pPr>
+        <w:rPr/>
+      </w:pPr>
+      <w:r>
+        <w:rPr>
+          <w:rtl w:val="0"/>
+        </w:rPr>
+        <w:t xml:space="preserve">По долюшке нашей</w:t>
+      </w:r>
+    </w:p>
+    <w:p>
+      <w:pPr>
+        <w:rPr/>
+      </w:pPr>
+      <w:r>
+        <w:rPr>
+          <w:rtl w:val="0"/>
+        </w:rPr>
+        <w:t xml:space="preserve">Даром</w:t>
+      </w:r>
+    </w:p>
+    <w:p>
+      <w:pPr>
+        <w:rPr/>
+      </w:pPr>
+      <w:r>
+        <w:rPr>
+          <w:rtl w:val="0"/>
+        </w:rPr>
+        <w:t xml:space="preserve">Что жизнь</w:t>
+      </w:r>
+    </w:p>
+    <w:p>
+      <w:pPr>
+        <w:rPr/>
+      </w:pPr>
+      <w:r>
+        <w:rPr>
+          <w:rtl w:val="0"/>
+        </w:rPr>
+        <w:t xml:space="preserve">Тяжела</w:t>
+      </w:r>
+    </w:p>
+    <w:p>
+      <w:pPr>
+        <w:rPr/>
+      </w:pPr>
+      <w:r>
+        <w:rPr>
+          <w:rtl w:val="0"/>
+        </w:rPr>
+        <w:t xml:space="preserve">Пусть и не скифы мы</w:t>
+      </w:r>
+    </w:p>
+    <w:p>
+      <w:pPr>
+        <w:rPr/>
+      </w:pPr>
+      <w:r>
+        <w:rPr>
+          <w:rtl w:val="0"/>
+        </w:rPr>
+        <w:t xml:space="preserve">Русские женщины</w:t>
+      </w:r>
+    </w:p>
+    <w:p>
+      <w:pPr>
+        <w:rPr/>
+      </w:pPr>
+      <w:r>
+        <w:rPr>
+          <w:rtl w:val="0"/>
+        </w:rPr>
+        <w:t xml:space="preserve">Нас не стащить</w:t>
+      </w:r>
+    </w:p>
+    <w:p>
+      <w:pPr>
+        <w:rPr/>
+      </w:pPr>
+      <w:r>
+        <w:rPr>
+          <w:rtl w:val="0"/>
+        </w:rPr>
+        <w:t xml:space="preserve">С седла</w:t>
+      </w:r>
+    </w:p>
+    <w:p>
+      <w:pPr>
+        <w:rPr/>
+      </w:pPr>
+      <w:r>
+        <w:rPr>
+          <w:rtl w:val="0"/>
+        </w:rPr>
+      </w:r>
+    </w:p>
+    <w:p>
+      <w:pPr>
+        <w:rPr/>
+      </w:pPr>
+      <w:r>
+        <w:rPr>
+          <w:sz w:val="16"/>
+          <w:szCs w:val="16"/>
+          <w:rtl w:val="0"/>
+        </w:rPr>
+        <w:t xml:space="preserve">09 Sep 2023 </w:t>
       </w:r>
       <w:r>
         <w:pict>

</xml_diff>

<commit_message>
# Пн 18 сен 2023 02:43:16 MSK
</commit_message>
<xml_diff>
--- a/.content/words.docx
+++ b/.content/words.docx
@@ -2904,6 +2904,743 @@
           <w:rtl w:val="0"/>
         </w:rPr>
         <w:t xml:space="preserve">09 Sep 2023 </w:t>
+      </w:r>
+      <w:r>
+        <w:pict>
+          <v:rect style="width:0.0pt;height:1.5pt" o:hr="t" o:hrstd="t" o:hralign="center" fillcolor="#A0A0A0" stroked="f"/>
+        </w:pict>
+      </w:r>
+      <w:r>
+        <w:rPr>
+          <w:rtl w:val="0"/>
+        </w:rPr>
+      </w:r>
+    </w:p>
+    <w:p>
+      <w:pPr>
+        <w:rPr/>
+      </w:pPr>
+      <w:r>
+        <w:rPr>
+          <w:rtl w:val="0"/>
+        </w:rPr>
+        <w:t xml:space="preserve">Не бейте</w:t>
+      </w:r>
+    </w:p>
+    <w:p>
+      <w:pPr>
+        <w:rPr/>
+      </w:pPr>
+      <w:r>
+        <w:rPr>
+          <w:rtl w:val="0"/>
+        </w:rPr>
+        <w:t xml:space="preserve">Жалостью своей</w:t>
+      </w:r>
+    </w:p>
+    <w:p>
+      <w:pPr>
+        <w:rPr/>
+      </w:pPr>
+      <w:r>
+        <w:rPr>
+          <w:rtl w:val="0"/>
+        </w:rPr>
+        <w:t xml:space="preserve">Вы в искалеченных</w:t>
+      </w:r>
+    </w:p>
+    <w:p>
+      <w:pPr>
+        <w:rPr/>
+      </w:pPr>
+      <w:r>
+        <w:rPr>
+          <w:rtl w:val="0"/>
+        </w:rPr>
+        <w:t xml:space="preserve">Детей</w:t>
+      </w:r>
+    </w:p>
+    <w:p>
+      <w:pPr>
+        <w:rPr/>
+      </w:pPr>
+      <w:r>
+        <w:rPr>
+          <w:rtl w:val="0"/>
+        </w:rPr>
+        <w:t xml:space="preserve">Не бейте</w:t>
+      </w:r>
+    </w:p>
+    <w:p>
+      <w:pPr>
+        <w:rPr/>
+      </w:pPr>
+      <w:r>
+        <w:rPr>
+          <w:rtl w:val="0"/>
+        </w:rPr>
+        <w:t xml:space="preserve">В тех</w:t>
+      </w:r>
+    </w:p>
+    <w:p>
+      <w:pPr>
+        <w:rPr/>
+      </w:pPr>
+      <w:r>
+        <w:rPr>
+          <w:rtl w:val="0"/>
+        </w:rPr>
+        <w:t xml:space="preserve">Кто телом слаб</w:t>
+      </w:r>
+    </w:p>
+    <w:p>
+      <w:pPr>
+        <w:rPr/>
+      </w:pPr>
+      <w:r>
+        <w:rPr>
+          <w:rtl w:val="0"/>
+        </w:rPr>
+        <w:t xml:space="preserve">Кто тела</w:t>
+      </w:r>
+    </w:p>
+    <w:p>
+      <w:pPr>
+        <w:rPr/>
+      </w:pPr>
+      <w:r>
+        <w:rPr>
+          <w:rtl w:val="0"/>
+        </w:rPr>
+        <w:t xml:space="preserve">Подневольный</w:t>
+      </w:r>
+    </w:p>
+    <w:p>
+      <w:pPr>
+        <w:rPr/>
+      </w:pPr>
+      <w:r>
+        <w:rPr>
+          <w:rtl w:val="0"/>
+        </w:rPr>
+        <w:t xml:space="preserve">Раб</w:t>
+      </w:r>
+    </w:p>
+    <w:p>
+      <w:pPr>
+        <w:rPr/>
+      </w:pPr>
+      <w:r>
+        <w:rPr>
+          <w:rtl w:val="0"/>
+        </w:rPr>
+        <w:t xml:space="preserve">Чей разум в клетке</w:t>
+      </w:r>
+    </w:p>
+    <w:p>
+      <w:pPr>
+        <w:rPr/>
+      </w:pPr>
+      <w:r>
+        <w:rPr>
+          <w:rtl w:val="0"/>
+        </w:rPr>
+        <w:t xml:space="preserve">Без окон</w:t>
+      </w:r>
+    </w:p>
+    <w:p>
+      <w:pPr>
+        <w:rPr/>
+      </w:pPr>
+      <w:r>
+        <w:rPr>
+          <w:rtl w:val="0"/>
+        </w:rPr>
+        <w:t xml:space="preserve">Кто был рожден</w:t>
+      </w:r>
+    </w:p>
+    <w:p>
+      <w:pPr>
+        <w:rPr/>
+      </w:pPr>
+      <w:r>
+        <w:rPr>
+          <w:rtl w:val="0"/>
+        </w:rPr>
+        <w:t xml:space="preserve">И жив как сон</w:t>
+      </w:r>
+    </w:p>
+    <w:p>
+      <w:pPr>
+        <w:rPr/>
+      </w:pPr>
+      <w:r>
+        <w:rPr>
+          <w:rtl w:val="0"/>
+        </w:rPr>
+        <w:t xml:space="preserve">Вы сохраните ее</w:t>
+      </w:r>
+    </w:p>
+    <w:p>
+      <w:pPr>
+        <w:rPr/>
+      </w:pPr>
+      <w:r>
+        <w:rPr>
+          <w:rtl w:val="0"/>
+        </w:rPr>
+        <w:t xml:space="preserve">К тем</w:t>
+      </w:r>
+    </w:p>
+    <w:p>
+      <w:pPr>
+        <w:rPr/>
+      </w:pPr>
+      <w:r>
+        <w:rPr>
+          <w:rtl w:val="0"/>
+        </w:rPr>
+        <w:t xml:space="preserve">Кто сердцем глух</w:t>
+      </w:r>
+    </w:p>
+    <w:p>
+      <w:pPr>
+        <w:rPr/>
+      </w:pPr>
+      <w:r>
+        <w:rPr>
+          <w:rtl w:val="0"/>
+        </w:rPr>
+        <w:t xml:space="preserve">И к чувствам нем</w:t>
+      </w:r>
+    </w:p>
+    <w:p>
+      <w:pPr>
+        <w:rPr/>
+      </w:pPr>
+      <w:r>
+        <w:rPr>
+          <w:rtl w:val="0"/>
+        </w:rPr>
+        <w:t xml:space="preserve">Они!</w:t>
+      </w:r>
+    </w:p>
+    <w:p>
+      <w:pPr>
+        <w:rPr/>
+      </w:pPr>
+      <w:r>
+        <w:rPr>
+          <w:rtl w:val="0"/>
+        </w:rPr>
+        <w:t xml:space="preserve">Живые мертвецы</w:t>
+      </w:r>
+    </w:p>
+    <w:p>
+      <w:pPr>
+        <w:rPr/>
+      </w:pPr>
+      <w:r>
+        <w:rPr>
+          <w:rtl w:val="0"/>
+        </w:rPr>
+        <w:t xml:space="preserve">И тела своего</w:t>
+      </w:r>
+    </w:p>
+    <w:p>
+      <w:pPr>
+        <w:rPr/>
+      </w:pPr>
+      <w:r>
+        <w:rPr>
+          <w:rtl w:val="0"/>
+        </w:rPr>
+        <w:t xml:space="preserve">Концы</w:t>
+      </w:r>
+    </w:p>
+    <w:p>
+      <w:pPr>
+        <w:rPr/>
+      </w:pPr>
+      <w:r>
+        <w:rPr>
+          <w:rtl w:val="0"/>
+        </w:rPr>
+        <w:t xml:space="preserve">Стук сердца</w:t>
+      </w:r>
+    </w:p>
+    <w:p>
+      <w:pPr>
+        <w:rPr/>
+      </w:pPr>
+      <w:r>
+        <w:rPr>
+          <w:rtl w:val="0"/>
+        </w:rPr>
+        <w:t xml:space="preserve">Каждого ребенка</w:t>
+      </w:r>
+    </w:p>
+    <w:p>
+      <w:pPr>
+        <w:rPr/>
+      </w:pPr>
+      <w:r>
+        <w:rPr>
+          <w:rtl w:val="0"/>
+        </w:rPr>
+        <w:t xml:space="preserve">В моем</w:t>
+      </w:r>
+    </w:p>
+    <w:p>
+      <w:pPr>
+        <w:rPr/>
+      </w:pPr>
+      <w:r>
+        <w:rPr>
+          <w:rtl w:val="0"/>
+        </w:rPr>
+        <w:t xml:space="preserve">Тревожный</w:t>
+      </w:r>
+    </w:p>
+    <w:p>
+      <w:pPr>
+        <w:rPr/>
+      </w:pPr>
+      <w:r>
+        <w:rPr>
+          <w:rtl w:val="0"/>
+        </w:rPr>
+        <w:t xml:space="preserve">Нервный</w:t>
+      </w:r>
+    </w:p>
+    <w:p>
+      <w:pPr>
+        <w:rPr/>
+      </w:pPr>
+      <w:r>
+        <w:rPr>
+          <w:rtl w:val="0"/>
+        </w:rPr>
+        <w:t xml:space="preserve">Стук</w:t>
+      </w:r>
+    </w:p>
+    <w:p>
+      <w:pPr>
+        <w:rPr/>
+      </w:pPr>
+      <w:r>
+        <w:rPr>
+          <w:rtl w:val="0"/>
+        </w:rPr>
+        <w:t xml:space="preserve">Как боль за тех</w:t>
+      </w:r>
+    </w:p>
+    <w:p>
+      <w:pPr>
+        <w:rPr/>
+      </w:pPr>
+      <w:r>
+        <w:rPr>
+          <w:rtl w:val="0"/>
+        </w:rPr>
+        <w:t xml:space="preserve">Кто был обижен</w:t>
+      </w:r>
+    </w:p>
+    <w:p>
+      <w:pPr>
+        <w:rPr/>
+      </w:pPr>
+      <w:r>
+        <w:rPr>
+          <w:rtl w:val="0"/>
+        </w:rPr>
+        <w:t xml:space="preserve">Наотмашь бъет</w:t>
+      </w:r>
+    </w:p>
+    <w:p>
+      <w:pPr>
+        <w:rPr/>
+      </w:pPr>
+      <w:r>
+        <w:rPr>
+          <w:rtl w:val="0"/>
+        </w:rPr>
+        <w:t xml:space="preserve">Без всяких рук</w:t>
+      </w:r>
+    </w:p>
+    <w:p>
+      <w:pPr>
+        <w:rPr/>
+      </w:pPr>
+      <w:r>
+        <w:rPr>
+          <w:rtl w:val="0"/>
+        </w:rPr>
+        <w:t xml:space="preserve">Мне говорили</w:t>
+      </w:r>
+    </w:p>
+    <w:p>
+      <w:pPr>
+        <w:rPr/>
+      </w:pPr>
+      <w:r>
+        <w:rPr>
+          <w:rtl w:val="0"/>
+        </w:rPr>
+        <w:t xml:space="preserve">Не надейся</w:t>
+      </w:r>
+    </w:p>
+    <w:p>
+      <w:pPr>
+        <w:rPr/>
+      </w:pPr>
+      <w:r>
+        <w:rPr>
+          <w:rtl w:val="0"/>
+        </w:rPr>
+        <w:t xml:space="preserve">Спасенья нет</w:t>
+      </w:r>
+    </w:p>
+    <w:p>
+      <w:pPr>
+        <w:rPr/>
+      </w:pPr>
+      <w:r>
+        <w:rPr>
+          <w:rtl w:val="0"/>
+        </w:rPr>
+        <w:t xml:space="preserve">Для тех кто</w:t>
+      </w:r>
+    </w:p>
+    <w:p>
+      <w:pPr>
+        <w:rPr/>
+      </w:pPr>
+      <w:r>
+        <w:rPr>
+          <w:rtl w:val="0"/>
+        </w:rPr>
+        <w:t xml:space="preserve">Глуп</w:t>
+      </w:r>
+    </w:p>
+    <w:p>
+      <w:pPr>
+        <w:rPr/>
+      </w:pPr>
+      <w:r>
+        <w:rPr>
+          <w:rtl w:val="0"/>
+        </w:rPr>
+        <w:t xml:space="preserve">Но этих слов</w:t>
+      </w:r>
+    </w:p>
+    <w:p>
+      <w:pPr>
+        <w:rPr/>
+      </w:pPr>
+      <w:r>
+        <w:rPr>
+          <w:rtl w:val="0"/>
+        </w:rPr>
+        <w:t xml:space="preserve">Все громче</w:t>
+      </w:r>
+    </w:p>
+    <w:p>
+      <w:pPr>
+        <w:rPr/>
+      </w:pPr>
+      <w:r>
+        <w:rPr>
+          <w:rtl w:val="0"/>
+        </w:rPr>
+        <w:t xml:space="preserve">Громче!</w:t>
+      </w:r>
+    </w:p>
+    <w:p>
+      <w:pPr>
+        <w:rPr/>
+      </w:pPr>
+      <w:r>
+        <w:rPr>
+          <w:rtl w:val="0"/>
+        </w:rPr>
+        <w:t xml:space="preserve">Мне сердца</w:t>
+      </w:r>
+    </w:p>
+    <w:p>
+      <w:pPr>
+        <w:rPr/>
+      </w:pPr>
+      <w:r>
+        <w:rPr>
+          <w:rtl w:val="0"/>
+        </w:rPr>
+        <w:t xml:space="preserve">Беспокойный</w:t>
+      </w:r>
+    </w:p>
+    <w:p>
+      <w:pPr>
+        <w:rPr/>
+      </w:pPr>
+      <w:r>
+        <w:rPr>
+          <w:rtl w:val="0"/>
+        </w:rPr>
+        <w:t xml:space="preserve">Стук</w:t>
+      </w:r>
+    </w:p>
+    <w:p>
+      <w:pPr>
+        <w:rPr/>
+      </w:pPr>
+      <w:r>
+        <w:rPr>
+          <w:rtl w:val="0"/>
+        </w:rPr>
+        <w:t xml:space="preserve">Что ж видно</w:t>
+      </w:r>
+    </w:p>
+    <w:p>
+      <w:pPr>
+        <w:rPr/>
+      </w:pPr>
+      <w:r>
+        <w:rPr>
+          <w:rtl w:val="0"/>
+        </w:rPr>
+        <w:t xml:space="preserve">Вера на безверье</w:t>
+      </w:r>
+    </w:p>
+    <w:p>
+      <w:pPr>
+        <w:rPr/>
+      </w:pPr>
+      <w:r>
+        <w:rPr>
+          <w:rtl w:val="0"/>
+        </w:rPr>
+        <w:t xml:space="preserve">Не может</w:t>
+      </w:r>
+    </w:p>
+    <w:p>
+      <w:pPr>
+        <w:rPr/>
+      </w:pPr>
+      <w:r>
+        <w:rPr>
+          <w:rtl w:val="0"/>
+        </w:rPr>
+        <w:t xml:space="preserve">Никогда расти</w:t>
+      </w:r>
+    </w:p>
+    <w:p>
+      <w:pPr>
+        <w:rPr/>
+      </w:pPr>
+      <w:r>
+        <w:rPr>
+          <w:rtl w:val="0"/>
+        </w:rPr>
+        <w:t xml:space="preserve">И сердца</w:t>
+      </w:r>
+    </w:p>
+    <w:p>
+      <w:pPr>
+        <w:rPr/>
+      </w:pPr>
+      <w:r>
+        <w:rPr>
+          <w:rtl w:val="0"/>
+        </w:rPr>
+        <w:t xml:space="preserve">Глухота</w:t>
+      </w:r>
+    </w:p>
+    <w:p>
+      <w:pPr>
+        <w:rPr/>
+      </w:pPr>
+      <w:r>
+        <w:rPr>
+          <w:rtl w:val="0"/>
+        </w:rPr>
+        <w:t xml:space="preserve">Не может</w:t>
+      </w:r>
+    </w:p>
+    <w:p>
+      <w:pPr>
+        <w:rPr/>
+      </w:pPr>
+      <w:r>
+        <w:rPr>
+          <w:rtl w:val="0"/>
+        </w:rPr>
+        <w:t xml:space="preserve">Хотя бы одного</w:t>
+      </w:r>
+    </w:p>
+    <w:p>
+      <w:pPr>
+        <w:rPr/>
+      </w:pPr>
+      <w:r>
+        <w:rPr>
+          <w:rtl w:val="0"/>
+        </w:rPr>
+        <w:t xml:space="preserve">Спасти</w:t>
+      </w:r>
+    </w:p>
+    <w:p>
+      <w:pPr>
+        <w:rPr/>
+      </w:pPr>
+      <w:r>
+        <w:rPr>
+          <w:rtl w:val="0"/>
+        </w:rPr>
+        <w:t xml:space="preserve">Лишь с верой</w:t>
+      </w:r>
+    </w:p>
+    <w:p>
+      <w:pPr>
+        <w:rPr/>
+      </w:pPr>
+      <w:r>
+        <w:rPr>
+          <w:rtl w:val="0"/>
+        </w:rPr>
+        <w:t xml:space="preserve">В сердце</w:t>
+      </w:r>
+    </w:p>
+    <w:p>
+      <w:pPr>
+        <w:rPr/>
+      </w:pPr>
+      <w:r>
+        <w:rPr>
+          <w:rtl w:val="0"/>
+        </w:rPr>
+        <w:t xml:space="preserve">Жить возможно</w:t>
+      </w:r>
+    </w:p>
+    <w:p>
+      <w:pPr>
+        <w:rPr/>
+      </w:pPr>
+      <w:r>
+        <w:rPr>
+          <w:rtl w:val="0"/>
+        </w:rPr>
+        <w:t xml:space="preserve">Лишь верой</w:t>
+      </w:r>
+    </w:p>
+    <w:p>
+      <w:pPr>
+        <w:rPr/>
+      </w:pPr>
+      <w:r>
+        <w:rPr>
+          <w:rtl w:val="0"/>
+        </w:rPr>
+        <w:t xml:space="preserve">В сердце</w:t>
+      </w:r>
+    </w:p>
+    <w:p>
+      <w:pPr>
+        <w:rPr/>
+      </w:pPr>
+      <w:r>
+        <w:rPr>
+          <w:rtl w:val="0"/>
+        </w:rPr>
+        <w:t xml:space="preserve">Живы мы</w:t>
+      </w:r>
+    </w:p>
+    <w:p>
+      <w:pPr>
+        <w:rPr/>
+      </w:pPr>
+      <w:r>
+        <w:rPr>
+          <w:rtl w:val="0"/>
+        </w:rPr>
+        <w:t xml:space="preserve">И только</w:t>
+      </w:r>
+    </w:p>
+    <w:p>
+      <w:pPr>
+        <w:rPr/>
+      </w:pPr>
+      <w:r>
+        <w:rPr>
+          <w:rtl w:val="0"/>
+        </w:rPr>
+        <w:t xml:space="preserve">С этой</w:t>
+      </w:r>
+    </w:p>
+    <w:p>
+      <w:pPr>
+        <w:rPr/>
+      </w:pPr>
+      <w:r>
+        <w:rPr>
+          <w:rtl w:val="0"/>
+        </w:rPr>
+        <w:t xml:space="preserve">Верой можно</w:t>
+      </w:r>
+    </w:p>
+    <w:p>
+      <w:pPr>
+        <w:rPr/>
+      </w:pPr>
+      <w:r>
+        <w:rPr>
+          <w:rtl w:val="0"/>
+        </w:rPr>
+        <w:t xml:space="preserve">Хозяйкой стать</w:t>
+      </w:r>
+    </w:p>
+    <w:p>
+      <w:pPr>
+        <w:rPr/>
+      </w:pPr>
+      <w:r>
+        <w:rPr>
+          <w:rtl w:val="0"/>
+        </w:rPr>
+        <w:t xml:space="preserve">Своей</w:t>
+      </w:r>
+    </w:p>
+    <w:p>
+      <w:pPr>
+        <w:rPr/>
+      </w:pPr>
+      <w:r>
+        <w:rPr>
+          <w:rtl w:val="0"/>
+        </w:rPr>
+        <w:t xml:space="preserve">Судьбы...</w:t>
+      </w:r>
+    </w:p>
+    <w:p>
+      <w:pPr>
+        <w:rPr/>
+      </w:pPr>
+      <w:r>
+        <w:rPr>
+          <w:rtl w:val="0"/>
+        </w:rPr>
+      </w:r>
+    </w:p>
+    <w:p>
+      <w:pPr>
+        <w:rPr/>
+      </w:pPr>
+      <w:r>
+        <w:rPr>
+          <w:sz w:val="16"/>
+          <w:szCs w:val="16"/>
+          <w:rtl w:val="0"/>
+        </w:rPr>
+        <w:t xml:space="preserve">17 Sep 2023 Памяти Екатерины Константиновны Грачевой</w:t>
       </w:r>
       <w:r>
         <w:pict>

</xml_diff>

<commit_message>
# Пн 02 окт 2023 03:07:33 MSK
</commit_message>
<xml_diff>
--- a/.content/words.docx
+++ b/.content/words.docx
@@ -4328,6 +4328,521 @@
           <v:rect style="width:0.0pt;height:1.5pt" o:hr="t" o:hrstd="t" o:hralign="center" fillcolor="#A0A0A0" stroked="f"/>
         </w:pict>
       </w:r>
+      <w:r>
+        <w:rPr>
+          <w:rtl w:val="0"/>
+        </w:rPr>
+      </w:r>
+    </w:p>
+    <w:p>
+      <w:pPr>
+        <w:rPr/>
+      </w:pPr>
+      <w:r>
+        <w:rPr>
+          <w:rtl w:val="0"/>
+        </w:rPr>
+      </w:r>
+    </w:p>
+    <w:p>
+      <w:pPr>
+        <w:rPr/>
+      </w:pPr>
+      <w:r>
+        <w:rPr>
+          <w:rtl w:val="0"/>
+        </w:rPr>
+        <w:t xml:space="preserve">Пальцы тихо</w:t>
+      </w:r>
+    </w:p>
+    <w:p>
+      <w:pPr>
+        <w:rPr/>
+      </w:pPr>
+      <w:r>
+        <w:rPr>
+          <w:rtl w:val="0"/>
+        </w:rPr>
+        <w:t xml:space="preserve">Касаются</w:t>
+      </w:r>
+    </w:p>
+    <w:p>
+      <w:pPr>
+        <w:rPr/>
+      </w:pPr>
+      <w:r>
+        <w:rPr>
+          <w:rtl w:val="0"/>
+        </w:rPr>
+        <w:t xml:space="preserve">Кожи виска</w:t>
+      </w:r>
+    </w:p>
+    <w:p>
+      <w:pPr>
+        <w:rPr/>
+      </w:pPr>
+      <w:r>
+        <w:rPr>
+          <w:rtl w:val="0"/>
+        </w:rPr>
+        <w:t xml:space="preserve">И уходит, молчит</w:t>
+      </w:r>
+    </w:p>
+    <w:p>
+      <w:pPr>
+        <w:rPr/>
+      </w:pPr>
+      <w:r>
+        <w:rPr>
+          <w:rtl w:val="0"/>
+        </w:rPr>
+        <w:t xml:space="preserve">Исчезая тоска</w:t>
+      </w:r>
+    </w:p>
+    <w:p>
+      <w:pPr>
+        <w:rPr/>
+      </w:pPr>
+      <w:r>
+        <w:rPr>
+          <w:rtl w:val="0"/>
+        </w:rPr>
+        <w:t xml:space="preserve">Твои нежные пальцы</w:t>
+      </w:r>
+    </w:p>
+    <w:p>
+      <w:pPr>
+        <w:rPr/>
+      </w:pPr>
+      <w:r>
+        <w:rPr>
+          <w:rtl w:val="0"/>
+        </w:rPr>
+        <w:t xml:space="preserve">Особенный взгляд</w:t>
+      </w:r>
+    </w:p>
+    <w:p>
+      <w:pPr>
+        <w:rPr/>
+      </w:pPr>
+      <w:r>
+        <w:rPr>
+          <w:rtl w:val="0"/>
+        </w:rPr>
+        <w:t xml:space="preserve">Твои сильные руки</w:t>
+      </w:r>
+    </w:p>
+    <w:p>
+      <w:pPr>
+        <w:rPr/>
+      </w:pPr>
+      <w:r>
+        <w:rPr>
+          <w:rtl w:val="0"/>
+        </w:rPr>
+        <w:t xml:space="preserve">Не знают преград</w:t>
+      </w:r>
+    </w:p>
+    <w:p>
+      <w:pPr>
+        <w:rPr/>
+      </w:pPr>
+      <w:r>
+        <w:rPr>
+          <w:rtl w:val="0"/>
+        </w:rPr>
+        <w:t xml:space="preserve">И моя боль - твоя</w:t>
+      </w:r>
+    </w:p>
+    <w:p>
+      <w:pPr>
+        <w:rPr/>
+      </w:pPr>
+      <w:r>
+        <w:rPr>
+          <w:rtl w:val="0"/>
+        </w:rPr>
+        <w:t xml:space="preserve">Исчезая во мгле</w:t>
+      </w:r>
+    </w:p>
+    <w:p>
+      <w:pPr>
+        <w:rPr/>
+      </w:pPr>
+      <w:r>
+        <w:rPr>
+          <w:rtl w:val="0"/>
+        </w:rPr>
+        <w:t xml:space="preserve">Я тону</w:t>
+      </w:r>
+    </w:p>
+    <w:p>
+      <w:pPr>
+        <w:rPr/>
+      </w:pPr>
+      <w:r>
+        <w:rPr>
+          <w:rtl w:val="0"/>
+        </w:rPr>
+        <w:t xml:space="preserve">В этой черной</w:t>
+      </w:r>
+    </w:p>
+    <w:p>
+      <w:pPr>
+        <w:rPr/>
+      </w:pPr>
+      <w:r>
+        <w:rPr>
+          <w:rtl w:val="0"/>
+        </w:rPr>
+        <w:t xml:space="preserve">Сплошной глубине</w:t>
+      </w:r>
+    </w:p>
+    <w:p>
+      <w:pPr>
+        <w:rPr/>
+      </w:pPr>
+      <w:r>
+        <w:rPr>
+          <w:rtl w:val="0"/>
+        </w:rPr>
+        <w:t xml:space="preserve">И мы падаем вместе</w:t>
+      </w:r>
+    </w:p>
+    <w:p>
+      <w:pPr>
+        <w:rPr/>
+      </w:pPr>
+      <w:r>
+        <w:rPr>
+          <w:rtl w:val="0"/>
+        </w:rPr>
+        <w:t xml:space="preserve">В печальной ночи</w:t>
+      </w:r>
+    </w:p>
+    <w:p>
+      <w:pPr>
+        <w:rPr/>
+      </w:pPr>
+      <w:r>
+        <w:rPr>
+          <w:rtl w:val="0"/>
+        </w:rPr>
+        <w:t xml:space="preserve">И мы молча молчим</w:t>
+      </w:r>
+    </w:p>
+    <w:p>
+      <w:pPr>
+        <w:rPr/>
+      </w:pPr>
+      <w:r>
+        <w:rPr>
+          <w:rtl w:val="0"/>
+        </w:rPr>
+        <w:t xml:space="preserve">Умоляю - молчи</w:t>
+      </w:r>
+    </w:p>
+    <w:p>
+      <w:pPr>
+        <w:rPr/>
+      </w:pPr>
+      <w:r>
+        <w:rPr>
+          <w:rtl w:val="0"/>
+        </w:rPr>
+        <w:t xml:space="preserve">Погружаясь во мглу</w:t>
+      </w:r>
+    </w:p>
+    <w:p>
+      <w:pPr>
+        <w:rPr/>
+      </w:pPr>
+      <w:r>
+        <w:rPr>
+          <w:rtl w:val="0"/>
+        </w:rPr>
+        <w:t xml:space="preserve">Предрассветных</w:t>
+      </w:r>
+    </w:p>
+    <w:p>
+      <w:pPr>
+        <w:rPr/>
+      </w:pPr>
+      <w:r>
+        <w:rPr>
+          <w:rtl w:val="0"/>
+        </w:rPr>
+        <w:t xml:space="preserve">Часов</w:t>
+      </w:r>
+    </w:p>
+    <w:p>
+      <w:pPr>
+        <w:rPr/>
+      </w:pPr>
+      <w:r>
+        <w:rPr>
+          <w:rtl w:val="0"/>
+        </w:rPr>
+        <w:t xml:space="preserve">Открываем сердца</w:t>
+      </w:r>
+    </w:p>
+    <w:p>
+      <w:pPr>
+        <w:rPr/>
+      </w:pPr>
+      <w:r>
+        <w:rPr>
+          <w:rtl w:val="0"/>
+        </w:rPr>
+        <w:t xml:space="preserve">Отпирая засов</w:t>
+      </w:r>
+    </w:p>
+    <w:p>
+      <w:pPr>
+        <w:rPr/>
+      </w:pPr>
+      <w:r>
+        <w:rPr>
+          <w:rtl w:val="0"/>
+        </w:rPr>
+        <w:t xml:space="preserve">И волна накрывает</w:t>
+      </w:r>
+    </w:p>
+    <w:p>
+      <w:pPr>
+        <w:rPr/>
+      </w:pPr>
+      <w:r>
+        <w:rPr>
+          <w:rtl w:val="0"/>
+        </w:rPr>
+        <w:t xml:space="preserve">Нас тьмой</w:t>
+      </w:r>
+    </w:p>
+    <w:p>
+      <w:pPr>
+        <w:rPr/>
+      </w:pPr>
+      <w:r>
+        <w:rPr>
+          <w:rtl w:val="0"/>
+        </w:rPr>
+        <w:t xml:space="preserve">С головой</w:t>
+      </w:r>
+    </w:p>
+    <w:p>
+      <w:pPr>
+        <w:rPr/>
+      </w:pPr>
+      <w:r>
+        <w:rPr>
+          <w:rtl w:val="0"/>
+        </w:rPr>
+        <w:t xml:space="preserve">Мы над временем</w:t>
+      </w:r>
+    </w:p>
+    <w:p>
+      <w:pPr>
+        <w:rPr/>
+      </w:pPr>
+      <w:r>
+        <w:rPr>
+          <w:rtl w:val="0"/>
+        </w:rPr>
+        <w:t xml:space="preserve">Властвуем</w:t>
+      </w:r>
+    </w:p>
+    <w:p>
+      <w:pPr>
+        <w:rPr/>
+      </w:pPr>
+      <w:r>
+        <w:rPr>
+          <w:rtl w:val="0"/>
+        </w:rPr>
+        <w:t xml:space="preserve">Той глубиной</w:t>
+      </w:r>
+    </w:p>
+    <w:p>
+      <w:pPr>
+        <w:rPr/>
+      </w:pPr>
+      <w:r>
+        <w:rPr>
+          <w:rtl w:val="0"/>
+        </w:rPr>
+        <w:t xml:space="preserve">И летим</w:t>
+      </w:r>
+    </w:p>
+    <w:p>
+      <w:pPr>
+        <w:rPr/>
+      </w:pPr>
+      <w:r>
+        <w:rPr>
+          <w:rtl w:val="0"/>
+        </w:rPr>
+        <w:t xml:space="preserve">И летим</w:t>
+      </w:r>
+    </w:p>
+    <w:p>
+      <w:pPr>
+        <w:rPr/>
+      </w:pPr>
+      <w:r>
+        <w:rPr>
+          <w:rtl w:val="0"/>
+        </w:rPr>
+        <w:t xml:space="preserve">Мы к земному</w:t>
+      </w:r>
+    </w:p>
+    <w:p>
+      <w:pPr>
+        <w:rPr/>
+      </w:pPr>
+      <w:r>
+        <w:rPr>
+          <w:rtl w:val="0"/>
+        </w:rPr>
+        <w:t xml:space="preserve">Ядру</w:t>
+      </w:r>
+    </w:p>
+    <w:p>
+      <w:pPr>
+        <w:rPr/>
+      </w:pPr>
+      <w:r>
+        <w:rPr>
+          <w:rtl w:val="0"/>
+        </w:rPr>
+        <w:t xml:space="preserve">И мне кажется</w:t>
+      </w:r>
+    </w:p>
+    <w:p>
+      <w:pPr>
+        <w:rPr/>
+      </w:pPr>
+      <w:r>
+        <w:rPr>
+          <w:rtl w:val="0"/>
+        </w:rPr>
+        <w:t xml:space="preserve">Миг</w:t>
+      </w:r>
+    </w:p>
+    <w:p>
+      <w:pPr>
+        <w:rPr/>
+      </w:pPr>
+      <w:r>
+        <w:rPr>
+          <w:rtl w:val="0"/>
+        </w:rPr>
+        <w:t xml:space="preserve">И я просто умру</w:t>
+      </w:r>
+    </w:p>
+    <w:p>
+      <w:pPr>
+        <w:rPr/>
+      </w:pPr>
+      <w:r>
+        <w:rPr>
+          <w:rtl w:val="0"/>
+        </w:rPr>
+        <w:t xml:space="preserve">Нас падения</w:t>
+      </w:r>
+    </w:p>
+    <w:p>
+      <w:pPr>
+        <w:rPr/>
+      </w:pPr>
+      <w:r>
+        <w:rPr>
+          <w:rtl w:val="0"/>
+        </w:rPr>
+        <w:t xml:space="preserve">Сила</w:t>
+      </w:r>
+    </w:p>
+    <w:p>
+      <w:pPr>
+        <w:rPr/>
+      </w:pPr>
+      <w:r>
+        <w:rPr>
+          <w:rtl w:val="0"/>
+        </w:rPr>
+        <w:t xml:space="preserve">Влечет за собой</w:t>
+      </w:r>
+    </w:p>
+    <w:p>
+      <w:pPr>
+        <w:rPr/>
+      </w:pPr>
+      <w:r>
+        <w:rPr>
+          <w:rtl w:val="0"/>
+        </w:rPr>
+        <w:t xml:space="preserve">Измеряем мы</w:t>
+      </w:r>
+    </w:p>
+    <w:p>
+      <w:pPr>
+        <w:rPr/>
+      </w:pPr>
+      <w:r>
+        <w:rPr>
+          <w:rtl w:val="0"/>
+        </w:rPr>
+        <w:t xml:space="preserve">Жизнь нашу</w:t>
+      </w:r>
+    </w:p>
+    <w:p>
+      <w:pPr>
+        <w:rPr/>
+      </w:pPr>
+      <w:r>
+        <w:rPr>
+          <w:rtl w:val="0"/>
+        </w:rPr>
+        <w:t xml:space="preserve">Той глубиной...</w:t>
+      </w:r>
+    </w:p>
+    <w:p>
+      <w:pPr>
+        <w:rPr/>
+      </w:pPr>
+      <w:r>
+        <w:rPr>
+          <w:rtl w:val="0"/>
+        </w:rPr>
+      </w:r>
+    </w:p>
+    <w:p>
+      <w:pPr>
+        <w:rPr/>
+      </w:pPr>
+      <w:r>
+        <w:rPr>
+          <w:sz w:val="16"/>
+          <w:szCs w:val="16"/>
+          <w:rtl w:val="0"/>
+        </w:rPr>
+        <w:t xml:space="preserve">02 Oct 2023 </w:t>
+      </w:r>
+      <w:r>
+        <w:pict>
+          <v:rect style="width:0.0pt;height:1.5pt" o:hr="t" o:hrstd="t" o:hralign="center" fillcolor="#A0A0A0" stroked="f"/>
+        </w:pict>
+      </w:r>
+      <w:r>
+        <w:rPr>
+          <w:rtl w:val="0"/>
+        </w:rPr>
+      </w:r>
+    </w:p>
+    <w:p>
+      <w:pPr>
+        <w:rPr/>
+      </w:pPr>
       <w:r>
         <w:rPr>
           <w:rtl w:val="0"/>

</xml_diff>